<commit_message>
Update Document + Add Bluetooth Signal Pass Test
</commit_message>
<xml_diff>
--- a/Servo_Tests/ServoMotorTestNotes.docx
+++ b/Servo_Tests/ServoMotorTestNotes.docx
@@ -24,11 +24,13 @@
       <w:pPr>
         <w:rPr>
           <w:rFonts w:ascii="Cambria" w:hAnsi="Cambria"/>
-        </w:rPr>
-      </w:pPr>
-      <w:r>
-        <w:rPr>
-          <w:rFonts w:ascii="Cambria" w:hAnsi="Cambria"/>
+          <w:u w:val="single"/>
+        </w:rPr>
+      </w:pPr>
+      <w:r>
+        <w:rPr>
+          <w:rFonts w:ascii="Cambria" w:hAnsi="Cambria"/>
+          <w:u w:val="single"/>
         </w:rPr>
         <w:t>Control Method:</w:t>
       </w:r>
@@ -93,6 +95,28 @@
           <w:rFonts w:ascii="Cambria" w:hAnsi="Cambria"/>
         </w:rPr>
         <w:t xml:space="preserve"> setup in python.</w:t>
+      </w:r>
+    </w:p>
+    <w:p>
+      <w:pPr>
+        <w:rPr>
+          <w:rFonts w:ascii="Cambria" w:hAnsi="Cambria"/>
+        </w:rPr>
+      </w:pPr>
+    </w:p>
+    <w:p>
+      <w:pPr>
+        <w:rPr>
+          <w:rFonts w:ascii="Cambria" w:hAnsi="Cambria"/>
+          <w:u w:val="single"/>
+        </w:rPr>
+      </w:pPr>
+      <w:r>
+        <w:rPr>
+          <w:rFonts w:ascii="Cambria" w:hAnsi="Cambria"/>
+          <w:u w:val="single"/>
+        </w:rPr>
+        <w:t>Code Implementation:</w:t>
       </w:r>
     </w:p>
     <w:p>
@@ -392,14 +416,14 @@
         <w:rPr>
           <w:rFonts w:ascii="Cambria" w:hAnsi="Cambria"/>
         </w:rPr>
-        <w:t xml:space="preserve"> p</w:t>
-      </w:r>
-      <w:proofErr w:type="spellStart"/>
-      <w:r>
-        <w:rPr>
-          <w:rFonts w:ascii="Cambria" w:hAnsi="Cambria"/>
-        </w:rPr>
-        <w:t>wmFormat</w:t>
+        <w:t xml:space="preserve"> </w:t>
+      </w:r>
+      <w:proofErr w:type="spellStart"/>
+      <w:r>
+        <w:rPr>
+          <w:rFonts w:ascii="Cambria" w:hAnsi="Cambria"/>
+        </w:rPr>
+        <w:t>pwmFormat</w:t>
       </w:r>
       <w:proofErr w:type="spellEnd"/>
       <w:r>
@@ -420,6 +444,1063 @@
       <w:pPr>
         <w:rPr>
           <w:rFonts w:ascii="Times New Roman" w:eastAsia="Times New Roman" w:hAnsi="Times New Roman" w:cs="Times New Roman"/>
+        </w:rPr>
+      </w:pPr>
+    </w:p>
+    <w:p>
+      <w:pPr>
+        <w:rPr>
+          <w:rFonts w:ascii="Cambria" w:hAnsi="Cambria"/>
+        </w:rPr>
+      </w:pPr>
+      <w:r>
+        <w:rPr>
+          <w:rFonts w:ascii="Cambria" w:hAnsi="Cambria"/>
+        </w:rPr>
+        <w:t xml:space="preserve">To run and modify the </w:t>
+      </w:r>
+      <w:proofErr w:type="spellStart"/>
+      <w:r>
+        <w:rPr>
+          <w:rFonts w:ascii="Cambria" w:hAnsi="Cambria"/>
+        </w:rPr>
+        <w:t>pwm</w:t>
+      </w:r>
+      <w:proofErr w:type="spellEnd"/>
+      <w:r>
+        <w:rPr>
+          <w:rFonts w:ascii="Cambria" w:hAnsi="Cambria"/>
+        </w:rPr>
+        <w:t xml:space="preserve"> signal:</w:t>
+      </w:r>
+    </w:p>
+    <w:p>
+      <w:pPr>
+        <w:rPr>
+          <w:rFonts w:ascii="Cambria" w:hAnsi="Cambria"/>
+        </w:rPr>
+      </w:pPr>
+    </w:p>
+    <w:p>
+      <w:pPr>
+        <w:rPr>
+          <w:rFonts w:ascii="Cambria" w:hAnsi="Cambria"/>
+        </w:rPr>
+      </w:pPr>
+      <w:r>
+        <w:rPr>
+          <w:rFonts w:ascii="Cambria" w:hAnsi="Cambria"/>
+        </w:rPr>
+        <w:tab/>
+      </w:r>
+      <w:proofErr w:type="spellStart"/>
+      <w:r>
+        <w:rPr>
+          <w:rFonts w:ascii="Cambria" w:hAnsi="Cambria"/>
+        </w:rPr>
+        <w:t>pwmFormat.start</w:t>
+      </w:r>
+      <w:proofErr w:type="spellEnd"/>
+      <w:r>
+        <w:rPr>
+          <w:rFonts w:ascii="Cambria" w:hAnsi="Cambria"/>
+        </w:rPr>
+        <w:t>(</w:t>
+      </w:r>
+      <w:proofErr w:type="spellStart"/>
+      <w:r>
+        <w:rPr>
+          <w:rFonts w:ascii="Cambria" w:hAnsi="Cambria"/>
+        </w:rPr>
+        <w:t>dutyCycle</w:t>
+      </w:r>
+      <w:proofErr w:type="spellEnd"/>
+      <w:r>
+        <w:rPr>
+          <w:rFonts w:ascii="Cambria" w:hAnsi="Cambria"/>
+        </w:rPr>
+        <w:t xml:space="preserve">) #Initiates </w:t>
+      </w:r>
+      <w:proofErr w:type="spellStart"/>
+      <w:r>
+        <w:rPr>
+          <w:rFonts w:ascii="Cambria" w:hAnsi="Cambria"/>
+        </w:rPr>
+        <w:t>pwm</w:t>
+      </w:r>
+      <w:proofErr w:type="spellEnd"/>
+      <w:r>
+        <w:rPr>
+          <w:rFonts w:ascii="Cambria" w:hAnsi="Cambria"/>
+        </w:rPr>
+        <w:t xml:space="preserve"> signal for </w:t>
+      </w:r>
+      <w:proofErr w:type="spellStart"/>
+      <w:r>
+        <w:rPr>
+          <w:rFonts w:ascii="Cambria" w:hAnsi="Cambria"/>
+        </w:rPr>
+        <w:t>pwmFormat</w:t>
+      </w:r>
+      <w:proofErr w:type="spellEnd"/>
+    </w:p>
+    <w:p>
+      <w:pPr>
+        <w:rPr>
+          <w:rFonts w:ascii="Cambria" w:hAnsi="Cambria"/>
+        </w:rPr>
+      </w:pPr>
+    </w:p>
+    <w:p>
+      <w:pPr>
+        <w:rPr>
+          <w:rFonts w:ascii="Cambria" w:hAnsi="Cambria"/>
+        </w:rPr>
+      </w:pPr>
+      <w:r>
+        <w:rPr>
+          <w:rFonts w:ascii="Cambria" w:hAnsi="Cambria"/>
+        </w:rPr>
+        <w:tab/>
+      </w:r>
+      <w:proofErr w:type="spellStart"/>
+      <w:r>
+        <w:rPr>
+          <w:rFonts w:ascii="Cambria" w:hAnsi="Cambria"/>
+        </w:rPr>
+        <w:t>pwmFormat.ChangeDutyCycle</w:t>
+      </w:r>
+      <w:proofErr w:type="spellEnd"/>
+      <w:r>
+        <w:rPr>
+          <w:rFonts w:ascii="Cambria" w:hAnsi="Cambria"/>
+        </w:rPr>
+        <w:t>(</w:t>
+      </w:r>
+      <w:proofErr w:type="spellStart"/>
+      <w:r>
+        <w:rPr>
+          <w:rFonts w:ascii="Cambria" w:hAnsi="Cambria"/>
+        </w:rPr>
+        <w:t>newDutyCycle</w:t>
+      </w:r>
+      <w:proofErr w:type="spellEnd"/>
+      <w:r>
+        <w:rPr>
+          <w:rFonts w:ascii="Cambria" w:hAnsi="Cambria"/>
+        </w:rPr>
+        <w:t>) #Changes duty cycle to new value</w:t>
+      </w:r>
+    </w:p>
+    <w:p>
+      <w:pPr>
+        <w:rPr>
+          <w:rFonts w:ascii="Cambria" w:hAnsi="Cambria"/>
+        </w:rPr>
+      </w:pPr>
+    </w:p>
+    <w:p>
+      <w:pPr>
+        <w:rPr>
+          <w:rFonts w:ascii="Cambria" w:hAnsi="Cambria"/>
+        </w:rPr>
+      </w:pPr>
+      <w:r>
+        <w:rPr>
+          <w:rFonts w:ascii="Cambria" w:hAnsi="Cambria"/>
+        </w:rPr>
+        <w:lastRenderedPageBreak/>
+        <w:tab/>
+      </w:r>
+      <w:proofErr w:type="spellStart"/>
+      <w:r>
+        <w:rPr>
+          <w:rFonts w:ascii="Cambria" w:hAnsi="Cambria"/>
+        </w:rPr>
+        <w:t>pwmFormat.stop</w:t>
+      </w:r>
+      <w:proofErr w:type="spellEnd"/>
+      <w:r>
+        <w:rPr>
+          <w:rFonts w:ascii="Cambria" w:hAnsi="Cambria"/>
+        </w:rPr>
+        <w:t xml:space="preserve">() #Ends </w:t>
+      </w:r>
+      <w:proofErr w:type="spellStart"/>
+      <w:r>
+        <w:rPr>
+          <w:rFonts w:ascii="Cambria" w:hAnsi="Cambria"/>
+        </w:rPr>
+        <w:t>pwm</w:t>
+      </w:r>
+      <w:proofErr w:type="spellEnd"/>
+      <w:r>
+        <w:rPr>
+          <w:rFonts w:ascii="Cambria" w:hAnsi="Cambria"/>
+        </w:rPr>
+        <w:t xml:space="preserve"> output</w:t>
+      </w:r>
+    </w:p>
+    <w:p>
+      <w:pPr>
+        <w:rPr>
+          <w:rFonts w:ascii="Cambria" w:hAnsi="Cambria"/>
+        </w:rPr>
+      </w:pPr>
+    </w:p>
+    <w:p>
+      <w:pPr>
+        <w:rPr>
+          <w:rFonts w:ascii="Cambria" w:hAnsi="Cambria"/>
+        </w:rPr>
+      </w:pPr>
+      <w:r>
+        <w:rPr>
+          <w:rFonts w:ascii="Cambria" w:hAnsi="Cambria"/>
+        </w:rPr>
+        <w:t>The arguments of .start and .</w:t>
+      </w:r>
+      <w:proofErr w:type="spellStart"/>
+      <w:r>
+        <w:rPr>
+          <w:rFonts w:ascii="Cambria" w:hAnsi="Cambria"/>
+        </w:rPr>
+        <w:t>ChangeDutyCycle</w:t>
+      </w:r>
+      <w:proofErr w:type="spellEnd"/>
+      <w:r>
+        <w:rPr>
+          <w:rFonts w:ascii="Cambria" w:hAnsi="Cambria"/>
+        </w:rPr>
+        <w:t xml:space="preserve"> are the percentage of duty cycle.</w:t>
+      </w:r>
+      <w:r>
+        <w:rPr>
+          <w:rFonts w:ascii="Cambria" w:hAnsi="Cambria"/>
+        </w:rPr>
+        <w:t xml:space="preserve"> </w:t>
+      </w:r>
+      <w:proofErr w:type="spellStart"/>
+      <w:r>
+        <w:rPr>
+          <w:rFonts w:ascii="Cambria" w:hAnsi="Cambria"/>
+        </w:rPr>
+        <w:t>pwmFormat.start</w:t>
+      </w:r>
+      <w:proofErr w:type="spellEnd"/>
+      <w:r>
+        <w:rPr>
+          <w:rFonts w:ascii="Cambria" w:hAnsi="Cambria"/>
+        </w:rPr>
+        <w:t>(50) outputs a 50% duty cycle.</w:t>
+      </w:r>
+    </w:p>
+    <w:p>
+      <w:pPr>
+        <w:rPr>
+          <w:rFonts w:ascii="Cambria" w:hAnsi="Cambria"/>
+        </w:rPr>
+      </w:pPr>
+    </w:p>
+    <w:p>
+      <w:pPr>
+        <w:rPr>
+          <w:rFonts w:ascii="Cambria" w:hAnsi="Cambria"/>
+        </w:rPr>
+      </w:pPr>
+    </w:p>
+    <w:p>
+      <w:pPr>
+        <w:rPr>
+          <w:rFonts w:ascii="Cambria" w:hAnsi="Cambria"/>
+        </w:rPr>
+      </w:pPr>
+      <w:r>
+        <w:rPr>
+          <w:rFonts w:ascii="Cambria" w:hAnsi="Cambria"/>
+          <w:u w:val="single"/>
+        </w:rPr>
+        <w:t>Translation of PWM to Servo Control:</w:t>
+      </w:r>
+    </w:p>
+    <w:p>
+      <w:pPr>
+        <w:rPr>
+          <w:rFonts w:ascii="Cambria" w:hAnsi="Cambria"/>
+        </w:rPr>
+      </w:pPr>
+    </w:p>
+    <w:p>
+      <w:pPr>
+        <w:rPr>
+          <w:rFonts w:ascii="Cambria" w:hAnsi="Cambria"/>
+        </w:rPr>
+      </w:pPr>
+      <w:r>
+        <w:rPr>
+          <w:rFonts w:ascii="Cambria" w:hAnsi="Cambria"/>
+        </w:rPr>
+        <w:t xml:space="preserve">The servos used in this project are continuous, meaning their rotating speed is controlled by their PWM input. Input out of bounds of their parameter will yield no rotation. A spectrum of Clockwise (CW) and </w:t>
+      </w:r>
+      <w:r>
+        <w:rPr>
+          <w:rFonts w:ascii="Cambria" w:hAnsi="Cambria"/>
+        </w:rPr>
+        <w:t>Counterclockwise</w:t>
+      </w:r>
+      <w:r>
+        <w:rPr>
+          <w:rFonts w:ascii="Cambria" w:hAnsi="Cambria"/>
+        </w:rPr>
+        <w:t xml:space="preserve"> (CCW) parameters are provided. These parameters are given in </w:t>
+      </w:r>
+      <w:r>
+        <w:rPr>
+          <w:rFonts w:ascii="Cambria" w:hAnsi="Cambria"/>
+        </w:rPr>
+        <w:t>microseconds</w:t>
+      </w:r>
+      <w:r>
+        <w:rPr>
+          <w:rFonts w:ascii="Cambria" w:hAnsi="Cambria"/>
+        </w:rPr>
+        <w:t xml:space="preserve"> (µs).</w:t>
+      </w:r>
+    </w:p>
+    <w:p>
+      <w:pPr>
+        <w:rPr>
+          <w:rFonts w:ascii="Cambria" w:hAnsi="Cambria"/>
+        </w:rPr>
+      </w:pPr>
+    </w:p>
+    <w:p>
+      <w:pPr>
+        <w:rPr>
+          <w:rFonts w:ascii="Cambria" w:hAnsi="Cambria"/>
+        </w:rPr>
+      </w:pPr>
+      <w:r>
+        <w:rPr>
+          <w:rFonts w:ascii="Cambria" w:hAnsi="Cambria"/>
+        </w:rPr>
+        <w:t>To translate this to frequency and duty cycle, one must convert frequency to time:</w:t>
+      </w:r>
+    </w:p>
+    <w:p>
+      <w:pPr>
+        <w:rPr>
+          <w:rFonts w:ascii="Cambria" w:hAnsi="Cambria"/>
+        </w:rPr>
+      </w:pPr>
+    </w:p>
+    <w:p>
+      <w:pPr>
+        <w:rPr>
+          <w:rFonts w:ascii="Cambria" w:hAnsi="Cambria"/>
+        </w:rPr>
+      </w:pPr>
+      <w:r>
+        <w:rPr>
+          <w:rFonts w:ascii="Cambria" w:hAnsi="Cambria"/>
+        </w:rPr>
+        <w:tab/>
+      </w:r>
+      <w:proofErr w:type="spellStart"/>
+      <w:r>
+        <w:rPr>
+          <w:rFonts w:ascii="Cambria" w:hAnsi="Cambria"/>
+        </w:rPr>
+        <w:t>pwmTest</w:t>
+      </w:r>
+      <w:proofErr w:type="spellEnd"/>
+      <w:r>
+        <w:rPr>
+          <w:rFonts w:ascii="Cambria" w:hAnsi="Cambria"/>
+        </w:rPr>
+        <w:t xml:space="preserve"> = GPIO.PWM(15, 1000)</w:t>
+      </w:r>
+    </w:p>
+    <w:p>
+      <w:pPr>
+        <w:rPr>
+          <w:rFonts w:ascii="Cambria" w:hAnsi="Cambria"/>
+        </w:rPr>
+      </w:pPr>
+    </w:p>
+    <w:p>
+      <w:pPr>
+        <w:rPr>
+          <w:rFonts w:ascii="Cambria" w:hAnsi="Cambria"/>
+        </w:rPr>
+      </w:pPr>
+      <w:r>
+        <w:rPr>
+          <w:rFonts w:ascii="Cambria" w:hAnsi="Cambria"/>
+        </w:rPr>
+        <w:t>Pin 15 is set to output a 1000Hz PWM signal. The period of its cycle is: T = 1 / f</w:t>
+      </w:r>
+    </w:p>
+    <w:p>
+      <w:pPr>
+        <w:rPr>
+          <w:rFonts w:ascii="Cambria" w:hAnsi="Cambria"/>
+        </w:rPr>
+      </w:pPr>
+      <w:r>
+        <w:rPr>
+          <w:rFonts w:ascii="Cambria" w:hAnsi="Cambria"/>
+        </w:rPr>
+        <w:t>This equation gives us T = 1ms. If we begin at a duty cycle of 25%:</w:t>
+      </w:r>
+    </w:p>
+    <w:p>
+      <w:pPr>
+        <w:rPr>
+          <w:rFonts w:ascii="Cambria" w:hAnsi="Cambria"/>
+        </w:rPr>
+      </w:pPr>
+    </w:p>
+    <w:p>
+      <w:pPr>
+        <w:ind w:firstLine="720"/>
+        <w:rPr>
+          <w:rFonts w:ascii="Cambria" w:hAnsi="Cambria"/>
+        </w:rPr>
+      </w:pPr>
+      <w:proofErr w:type="spellStart"/>
+      <w:r>
+        <w:rPr>
+          <w:rFonts w:ascii="Cambria" w:hAnsi="Cambria"/>
+        </w:rPr>
+        <w:t>pwmTest.start</w:t>
+      </w:r>
+      <w:proofErr w:type="spellEnd"/>
+      <w:r>
+        <w:rPr>
+          <w:rFonts w:ascii="Cambria" w:hAnsi="Cambria"/>
+        </w:rPr>
+        <w:t>(25)</w:t>
+      </w:r>
+    </w:p>
+    <w:p>
+      <w:pPr>
+        <w:rPr>
+          <w:rFonts w:ascii="Cambria" w:hAnsi="Cambria"/>
+        </w:rPr>
+      </w:pPr>
+    </w:p>
+    <w:p>
+      <w:pPr>
+        <w:rPr>
+          <w:rFonts w:ascii="Cambria" w:hAnsi="Cambria"/>
+          <w:vertAlign w:val="subscript"/>
+        </w:rPr>
+      </w:pPr>
+      <w:r>
+        <w:rPr>
+          <w:rFonts w:ascii="Cambria" w:hAnsi="Cambria"/>
+        </w:rPr>
+        <w:t xml:space="preserve">We </w:t>
+      </w:r>
+      <w:r>
+        <w:rPr>
+          <w:rFonts w:ascii="Cambria" w:hAnsi="Cambria"/>
+        </w:rPr>
+        <w:t xml:space="preserve">do not output a full 1ms signal, but a fraction of one. Specifically: </w:t>
+      </w:r>
+      <w:r>
+        <w:rPr>
+          <w:rFonts w:ascii="Cambria" w:hAnsi="Cambria"/>
+        </w:rPr>
+        <w:t>T</w:t>
+      </w:r>
+      <w:r>
+        <w:rPr>
+          <w:rFonts w:ascii="Cambria" w:hAnsi="Cambria"/>
+          <w:vertAlign w:val="subscript"/>
+        </w:rPr>
+        <w:t>PWM</w:t>
+      </w:r>
+      <w:r>
+        <w:rPr>
+          <w:rFonts w:ascii="Cambria" w:hAnsi="Cambria"/>
+        </w:rPr>
+        <w:t xml:space="preserve"> = T * </w:t>
+      </w:r>
+      <w:proofErr w:type="spellStart"/>
+      <w:r>
+        <w:rPr>
+          <w:rFonts w:ascii="Cambria" w:hAnsi="Cambria"/>
+        </w:rPr>
+        <w:t>P</w:t>
+      </w:r>
+      <w:r>
+        <w:rPr>
+          <w:rFonts w:ascii="Cambria" w:hAnsi="Cambria"/>
+          <w:vertAlign w:val="subscript"/>
+        </w:rPr>
+        <w:t>Duty</w:t>
+      </w:r>
+      <w:proofErr w:type="spellEnd"/>
+    </w:p>
+    <w:p>
+      <w:pPr>
+        <w:rPr>
+          <w:rFonts w:ascii="Cambria" w:hAnsi="Cambria"/>
+        </w:rPr>
+      </w:pPr>
+      <w:r>
+        <w:rPr>
+          <w:rFonts w:ascii="Cambria" w:hAnsi="Cambria"/>
+        </w:rPr>
+        <w:t xml:space="preserve">For </w:t>
+      </w:r>
+      <w:proofErr w:type="spellStart"/>
+      <w:r>
+        <w:rPr>
+          <w:rFonts w:ascii="Cambria" w:hAnsi="Cambria"/>
+        </w:rPr>
+        <w:t>P</w:t>
+      </w:r>
+      <w:r>
+        <w:rPr>
+          <w:rFonts w:ascii="Cambria" w:hAnsi="Cambria"/>
+          <w:vertAlign w:val="subscript"/>
+        </w:rPr>
+        <w:t>Duty</w:t>
+      </w:r>
+      <w:proofErr w:type="spellEnd"/>
+      <w:r>
+        <w:rPr>
+          <w:rFonts w:ascii="Cambria" w:hAnsi="Cambria"/>
+        </w:rPr>
+        <w:t xml:space="preserve"> = 25: T</w:t>
+      </w:r>
+      <w:r>
+        <w:rPr>
+          <w:rFonts w:ascii="Cambria" w:hAnsi="Cambria"/>
+          <w:vertAlign w:val="subscript"/>
+        </w:rPr>
+        <w:t>PWM</w:t>
+      </w:r>
+      <w:r>
+        <w:rPr>
+          <w:rFonts w:ascii="Cambria" w:hAnsi="Cambria"/>
+        </w:rPr>
+        <w:t xml:space="preserve"> = 1ms * 0.25 = 0.25ms or 250µs.</w:t>
+      </w:r>
+    </w:p>
+    <w:p>
+      <w:pPr>
+        <w:rPr>
+          <w:rFonts w:ascii="Cambria" w:hAnsi="Cambria"/>
+        </w:rPr>
+      </w:pPr>
+    </w:p>
+    <w:p>
+      <w:pPr>
+        <w:rPr>
+          <w:rFonts w:ascii="Cambria" w:hAnsi="Cambria"/>
+        </w:rPr>
+      </w:pPr>
+      <w:r>
+        <w:rPr>
+          <w:rFonts w:ascii="Cambria" w:hAnsi="Cambria"/>
+        </w:rPr>
+        <w:t>Hence, we can use the PWM range given in the servo specification to determine what range of frequency and duty cycle would work.</w:t>
+      </w:r>
+    </w:p>
+    <w:p>
+      <w:pPr>
+        <w:rPr>
+          <w:rFonts w:ascii="Cambria" w:hAnsi="Cambria"/>
+        </w:rPr>
+      </w:pPr>
+    </w:p>
+    <w:p>
+      <w:pPr>
+        <w:rPr>
+          <w:rFonts w:ascii="Cambria" w:hAnsi="Cambria"/>
+        </w:rPr>
+      </w:pPr>
+      <w:r>
+        <w:rPr>
+          <w:rFonts w:ascii="Cambria" w:hAnsi="Cambria"/>
+        </w:rPr>
+        <w:t xml:space="preserve">Turret Servo Specifications Link: </w:t>
+      </w:r>
+      <w:hyperlink r:id="rId5" w:history="1">
+        <w:r>
+          <w:rPr>
+            <w:rStyle w:val="Hyperlink"/>
+            <w:rFonts w:ascii="Cambria" w:hAnsi="Cambria"/>
+          </w:rPr>
+          <w:t>https://www.digikey.com/en/products/detail/pololu-corporation/2820/10450037</w:t>
+        </w:r>
+      </w:hyperlink>
+    </w:p>
+    <w:p>
+      <w:pPr>
+        <w:rPr>
+          <w:rFonts w:ascii="Cambria" w:hAnsi="Cambria"/>
+        </w:rPr>
+      </w:pPr>
+    </w:p>
+    <w:p>
+      <w:pPr>
+        <w:rPr>
+          <w:rFonts w:ascii="Cambria" w:hAnsi="Cambria"/>
+        </w:rPr>
+      </w:pPr>
+      <w:r>
+        <w:rPr>
+          <w:rFonts w:ascii="Cambria" w:hAnsi="Cambria"/>
+        </w:rPr>
+        <w:t xml:space="preserve">Movement Servo Specifications Link: </w:t>
+      </w:r>
+      <w:hyperlink r:id="rId6" w:history="1">
+        <w:r>
+          <w:rPr>
+            <w:rStyle w:val="Hyperlink"/>
+            <w:rFonts w:ascii="Cambria" w:hAnsi="Cambria"/>
+          </w:rPr>
+          <w:t>https://www.sparkfun.com/datasheets/Robotics/servo-360_e.pdf</w:t>
+        </w:r>
+      </w:hyperlink>
+    </w:p>
+    <w:p>
+      <w:pPr>
+        <w:rPr>
+          <w:rFonts w:ascii="Cambria" w:hAnsi="Cambria"/>
+        </w:rPr>
+      </w:pPr>
+    </w:p>
+    <w:p>
+      <w:pPr>
+        <w:rPr>
+          <w:rFonts w:ascii="Cambria" w:hAnsi="Cambria"/>
+          <w:u w:val="single"/>
+        </w:rPr>
+      </w:pPr>
+      <w:r>
+        <w:rPr>
+          <w:rFonts w:ascii="Cambria" w:hAnsi="Cambria"/>
+          <w:u w:val="single"/>
+        </w:rPr>
+        <w:t>Turret Servo Specifications:</w:t>
+      </w:r>
+    </w:p>
+    <w:p>
+      <w:pPr>
+        <w:rPr>
+          <w:rFonts w:ascii="Cambria" w:hAnsi="Cambria"/>
+        </w:rPr>
+      </w:pPr>
+    </w:p>
+    <w:p>
+      <w:pPr>
+        <w:rPr>
+          <w:rFonts w:ascii="Cambria" w:hAnsi="Cambria"/>
+        </w:rPr>
+      </w:pPr>
+      <w:r>
+        <w:rPr>
+          <w:rFonts w:ascii="Cambria" w:hAnsi="Cambria"/>
+        </w:rPr>
+        <w:t>CW for PWM 700-1500µs</w:t>
+      </w:r>
+    </w:p>
+    <w:p>
+      <w:pPr>
+        <w:rPr>
+          <w:rFonts w:ascii="Cambria" w:hAnsi="Cambria"/>
+        </w:rPr>
+      </w:pPr>
+      <w:r>
+        <w:rPr>
+          <w:rFonts w:ascii="Cambria" w:hAnsi="Cambria"/>
+        </w:rPr>
+        <w:t>CCW for PWM 1500-2300µs</w:t>
+      </w:r>
+    </w:p>
+    <w:p>
+      <w:pPr>
+        <w:rPr>
+          <w:rFonts w:ascii="Cambria" w:hAnsi="Cambria"/>
+        </w:rPr>
+      </w:pPr>
+    </w:p>
+    <w:p>
+      <w:pPr>
+        <w:rPr>
+          <w:rFonts w:ascii="Cambria" w:hAnsi="Cambria"/>
+          <w:u w:val="single"/>
+        </w:rPr>
+      </w:pPr>
+      <w:r>
+        <w:rPr>
+          <w:rFonts w:ascii="Cambria" w:hAnsi="Cambria"/>
+          <w:u w:val="single"/>
+        </w:rPr>
+        <w:t>Turret Servo Tested Values:</w:t>
+      </w:r>
+    </w:p>
+    <w:p>
+      <w:pPr>
+        <w:rPr>
+          <w:rFonts w:ascii="Cambria" w:hAnsi="Cambria"/>
+        </w:rPr>
+      </w:pPr>
+    </w:p>
+    <w:p>
+      <w:pPr>
+        <w:rPr>
+          <w:rFonts w:ascii="Cambria" w:hAnsi="Cambria"/>
+        </w:rPr>
+      </w:pPr>
+      <w:r>
+        <w:rPr>
+          <w:rFonts w:ascii="Cambria" w:hAnsi="Cambria"/>
+        </w:rPr>
+        <w:t>Frequency: 400Hz -&gt; T = 2.5ms</w:t>
+      </w:r>
+      <w:r>
+        <w:rPr>
+          <w:rFonts w:ascii="Cambria" w:hAnsi="Cambria"/>
+        </w:rPr>
+        <w:t xml:space="preserve"> = 2500µs</w:t>
+      </w:r>
+    </w:p>
+    <w:p>
+      <w:pPr>
+        <w:rPr>
+          <w:rFonts w:ascii="Cambria" w:hAnsi="Cambria"/>
+        </w:rPr>
+      </w:pPr>
+    </w:p>
+    <w:p>
+      <w:pPr>
+        <w:rPr>
+          <w:rFonts w:ascii="Cambria" w:hAnsi="Cambria"/>
+        </w:rPr>
+      </w:pPr>
+      <w:r>
+        <w:rPr>
+          <w:rFonts w:ascii="Cambria" w:hAnsi="Cambria"/>
+        </w:rPr>
+        <w:t>Duty Cycle: Duty&lt;54 -&gt; (Faster CW)</w:t>
+      </w:r>
+    </w:p>
+    <w:p>
+      <w:pPr>
+        <w:rPr>
+          <w:rFonts w:ascii="Cambria" w:hAnsi="Cambria"/>
+        </w:rPr>
+      </w:pPr>
+      <w:r>
+        <w:rPr>
+          <w:rFonts w:ascii="Cambria" w:hAnsi="Cambria"/>
+        </w:rPr>
+        <w:t>Duty Cycle: 54 -&gt; 1350µs (Slowest CW)</w:t>
+      </w:r>
+    </w:p>
+    <w:p>
+      <w:pPr>
+        <w:rPr>
+          <w:rFonts w:ascii="Cambria" w:hAnsi="Cambria"/>
+        </w:rPr>
+      </w:pPr>
+      <w:r>
+        <w:rPr>
+          <w:rFonts w:ascii="Cambria" w:hAnsi="Cambria"/>
+        </w:rPr>
+        <w:t>Duty Cycle: 55-57 -&gt; Stopped or Stuttering (Better to output 0 Duty Cycle to stop)</w:t>
+      </w:r>
+    </w:p>
+    <w:p>
+      <w:pPr>
+        <w:rPr>
+          <w:rFonts w:ascii="Cambria" w:hAnsi="Cambria"/>
+        </w:rPr>
+      </w:pPr>
+      <w:r>
+        <w:rPr>
+          <w:rFonts w:ascii="Cambria" w:hAnsi="Cambria"/>
+        </w:rPr>
+        <w:lastRenderedPageBreak/>
+        <w:t>Duty Cycle: 58 -&gt; 1450µs (Slowest CCW)</w:t>
+      </w:r>
+    </w:p>
+    <w:p>
+      <w:pPr>
+        <w:rPr>
+          <w:rFonts w:ascii="Cambria" w:hAnsi="Cambria"/>
+        </w:rPr>
+      </w:pPr>
+      <w:r>
+        <w:rPr>
+          <w:rFonts w:ascii="Cambria" w:hAnsi="Cambria"/>
+        </w:rPr>
+        <w:t>Duty Cycle: Duty&gt;58 -&gt; (Faster CCW)</w:t>
+      </w:r>
+    </w:p>
+    <w:p>
+      <w:pPr>
+        <w:rPr>
+          <w:rFonts w:ascii="Cambria" w:hAnsi="Cambria"/>
+        </w:rPr>
+      </w:pPr>
+    </w:p>
+    <w:p>
+      <w:pPr>
+        <w:rPr>
+          <w:rFonts w:ascii="Cambria" w:hAnsi="Cambria"/>
+        </w:rPr>
+      </w:pPr>
+      <w:r>
+        <w:rPr>
+          <w:rFonts w:ascii="Cambria" w:hAnsi="Cambria"/>
+        </w:rPr>
+        <w:t>Fractional duty values work inconsistently. It may be better to use a larger frequency to get better precision.</w:t>
+      </w:r>
+    </w:p>
+    <w:p>
+      <w:pPr>
+        <w:rPr>
+          <w:rFonts w:ascii="Cambria" w:hAnsi="Cambria"/>
+        </w:rPr>
+      </w:pPr>
+    </w:p>
+    <w:p>
+      <w:pPr>
+        <w:rPr>
+          <w:rFonts w:ascii="Cambria" w:hAnsi="Cambria"/>
+        </w:rPr>
+      </w:pPr>
+    </w:p>
+    <w:p>
+      <w:pPr>
+        <w:rPr>
+          <w:rFonts w:ascii="Cambria" w:hAnsi="Cambria"/>
+        </w:rPr>
+      </w:pPr>
+      <w:r>
+        <w:rPr>
+          <w:rFonts w:ascii="Cambria" w:hAnsi="Cambria"/>
+        </w:rPr>
+        <w:t xml:space="preserve">Frequency: </w:t>
+      </w:r>
+      <w:r>
+        <w:rPr>
+          <w:rFonts w:ascii="Cambria" w:hAnsi="Cambria"/>
+        </w:rPr>
+        <w:t>625</w:t>
+      </w:r>
+      <w:r>
+        <w:rPr>
+          <w:rFonts w:ascii="Cambria" w:hAnsi="Cambria"/>
+        </w:rPr>
+        <w:t xml:space="preserve">Hz -&gt; T = </w:t>
+      </w:r>
+      <w:r>
+        <w:rPr>
+          <w:rFonts w:ascii="Cambria" w:hAnsi="Cambria"/>
+        </w:rPr>
+        <w:t>1.6</w:t>
+      </w:r>
+      <w:r>
+        <w:rPr>
+          <w:rFonts w:ascii="Cambria" w:hAnsi="Cambria"/>
+        </w:rPr>
+        <w:t xml:space="preserve">ms = </w:t>
+      </w:r>
+      <w:r>
+        <w:rPr>
+          <w:rFonts w:ascii="Cambria" w:hAnsi="Cambria"/>
+        </w:rPr>
+        <w:t>1600</w:t>
+      </w:r>
+      <w:r>
+        <w:rPr>
+          <w:rFonts w:ascii="Cambria" w:hAnsi="Cambria"/>
+        </w:rPr>
+        <w:t>µs</w:t>
+      </w:r>
+    </w:p>
+    <w:p>
+      <w:pPr>
+        <w:rPr>
+          <w:rFonts w:ascii="Cambria" w:hAnsi="Cambria"/>
+        </w:rPr>
+      </w:pPr>
+    </w:p>
+    <w:p>
+      <w:pPr>
+        <w:rPr>
+          <w:rFonts w:ascii="Cambria" w:hAnsi="Cambria"/>
+        </w:rPr>
+      </w:pPr>
+    </w:p>
+    <w:p>
+      <w:pPr>
+        <w:rPr>
+          <w:rFonts w:ascii="Cambria" w:hAnsi="Cambria"/>
+          <w:u w:val="single"/>
+        </w:rPr>
+      </w:pPr>
+      <w:r>
+        <w:rPr>
+          <w:rFonts w:ascii="Cambria" w:hAnsi="Cambria"/>
+          <w:u w:val="single"/>
+        </w:rPr>
+        <w:t>Movement</w:t>
+      </w:r>
+      <w:r>
+        <w:rPr>
+          <w:rFonts w:ascii="Cambria" w:hAnsi="Cambria"/>
+          <w:u w:val="single"/>
+        </w:rPr>
+        <w:t xml:space="preserve"> Servo Tested Values:</w:t>
+      </w:r>
+    </w:p>
+    <w:p>
+      <w:pPr>
+        <w:rPr>
+          <w:rFonts w:ascii="Cambria" w:hAnsi="Cambria"/>
+        </w:rPr>
+      </w:pPr>
+    </w:p>
+    <w:p>
+      <w:pPr>
+        <w:rPr>
+          <w:rFonts w:ascii="Cambria" w:hAnsi="Cambria"/>
+        </w:rPr>
+      </w:pPr>
+      <w:r>
+        <w:rPr>
+          <w:rFonts w:ascii="Cambria" w:hAnsi="Cambria"/>
+        </w:rPr>
+        <w:t>Frequency: 400Hz -&gt; T = 2.5ms = 2500µs</w:t>
+      </w:r>
+    </w:p>
+    <w:p>
+      <w:pPr>
+        <w:rPr>
+          <w:rFonts w:ascii="Cambria" w:hAnsi="Cambria"/>
+        </w:rPr>
+      </w:pPr>
+    </w:p>
+    <w:p>
+      <w:pPr>
+        <w:rPr>
+          <w:rFonts w:ascii="Cambria" w:hAnsi="Cambria"/>
+        </w:rPr>
+      </w:pPr>
+      <w:r>
+        <w:rPr>
+          <w:rFonts w:ascii="Cambria" w:hAnsi="Cambria"/>
+        </w:rPr>
+        <w:t>Duty Cycle: Duty&lt;54 -&gt; (Faster CW)</w:t>
+      </w:r>
+    </w:p>
+    <w:p>
+      <w:pPr>
+        <w:rPr>
+          <w:rFonts w:ascii="Cambria" w:hAnsi="Cambria"/>
+        </w:rPr>
+      </w:pPr>
+      <w:r>
+        <w:rPr>
+          <w:rFonts w:ascii="Cambria" w:hAnsi="Cambria"/>
+        </w:rPr>
+        <w:t>Duty Cycle: 54 -&gt; 1350µs (Slowest CW)</w:t>
+      </w:r>
+    </w:p>
+    <w:p>
+      <w:pPr>
+        <w:rPr>
+          <w:rFonts w:ascii="Cambria" w:hAnsi="Cambria"/>
+        </w:rPr>
+      </w:pPr>
+      <w:r>
+        <w:rPr>
+          <w:rFonts w:ascii="Cambria" w:hAnsi="Cambria"/>
+        </w:rPr>
+        <w:t>Duty Cycle: 55-57 -&gt; Stopped or Stuttering (Better to output 0 Duty Cycle to stop)</w:t>
+      </w:r>
+    </w:p>
+    <w:p>
+      <w:pPr>
+        <w:rPr>
+          <w:rFonts w:ascii="Cambria" w:hAnsi="Cambria"/>
+        </w:rPr>
+      </w:pPr>
+      <w:r>
+        <w:rPr>
+          <w:rFonts w:ascii="Cambria" w:hAnsi="Cambria"/>
+        </w:rPr>
+        <w:t>Duty Cycle: 58 -&gt; 1450µs (Slowest CCW)</w:t>
+      </w:r>
+    </w:p>
+    <w:p>
+      <w:pPr>
+        <w:rPr>
+          <w:rFonts w:ascii="Cambria" w:hAnsi="Cambria"/>
+        </w:rPr>
+      </w:pPr>
+      <w:r>
+        <w:rPr>
+          <w:rFonts w:ascii="Cambria" w:hAnsi="Cambria"/>
+        </w:rPr>
+        <w:t>Duty Cycle: Duty&gt;58 -&gt; (Faster CCW)</w:t>
+      </w:r>
+    </w:p>
+    <w:p>
+      <w:pPr>
+        <w:rPr>
+          <w:rFonts w:ascii="Cambria" w:hAnsi="Cambria"/>
+        </w:rPr>
+      </w:pPr>
+    </w:p>
+    <w:p>
+      <w:pPr>
+        <w:rPr>
+          <w:rFonts w:ascii="Cambria" w:hAnsi="Cambria"/>
+        </w:rPr>
+      </w:pPr>
+      <w:r>
+        <w:rPr>
+          <w:rFonts w:ascii="Cambria" w:hAnsi="Cambria"/>
+        </w:rPr>
+        <w:t>Movement servo delivered very similar results, though with a lower RPM and far less stuttering.</w:t>
+      </w:r>
+    </w:p>
+    <w:p>
+      <w:pPr>
+        <w:rPr>
+          <w:rFonts w:ascii="Cambria" w:hAnsi="Cambria"/>
+        </w:rPr>
+      </w:pPr>
+    </w:p>
+    <w:p>
+      <w:pPr>
+        <w:rPr>
+          <w:rFonts w:ascii="Cambria" w:hAnsi="Cambria"/>
+        </w:rPr>
+      </w:pPr>
+    </w:p>
+    <w:p>
+      <w:pPr>
+        <w:rPr>
+          <w:rFonts w:ascii="Cambria" w:hAnsi="Cambria"/>
+        </w:rPr>
+      </w:pPr>
+    </w:p>
+    <w:p>
+      <w:pPr>
+        <w:rPr>
+          <w:rFonts w:ascii="Cambria" w:hAnsi="Cambria"/>
         </w:rPr>
       </w:pPr>
     </w:p>
@@ -862,6 +1943,39 @@
     <w:semiHidden/>
     <w:unhideWhenUsed/>
   </w:style>
+  <w:style w:type="character" w:styleId="PlaceholderText">
+    <w:name w:val="Placeholder Text"/>
+    <w:basedOn w:val="DefaultParagraphFont"/>
+    <w:uiPriority w:val="99"/>
+    <w:semiHidden/>
+    <w:rsid w:val="008D387E"/>
+    <w:rPr>
+      <w:color w:val="808080"/>
+    </w:rPr>
+  </w:style>
+  <w:style w:type="character" w:styleId="Hyperlink">
+    <w:name w:val="Hyperlink"/>
+    <w:basedOn w:val="DefaultParagraphFont"/>
+    <w:uiPriority w:val="99"/>
+    <w:unhideWhenUsed/>
+    <w:rsid w:val="0056220B"/>
+    <w:rPr>
+      <w:color w:val="0563C1" w:themeColor="hyperlink"/>
+      <w:u w:val="single"/>
+    </w:rPr>
+  </w:style>
+  <w:style w:type="character" w:styleId="UnresolvedMention">
+    <w:name w:val="Unresolved Mention"/>
+    <w:basedOn w:val="DefaultParagraphFont"/>
+    <w:uiPriority w:val="99"/>
+    <w:semiHidden/>
+    <w:unhideWhenUsed/>
+    <w:rsid w:val="0056220B"/>
+    <w:rPr>
+      <w:color w:val="605E5C"/>
+      <w:shd w:val="clear" w:color="auto" w:fill="E1DFDD"/>
+    </w:rPr>
+  </w:style>
 </w:styles>
 </file>
 

</xml_diff>

<commit_message>
Wrapping up Q1 notes.
</commit_message>
<xml_diff>
--- a/Servo_Tests/ServoMotorTestNotes.docx
+++ b/Servo_Tests/ServoMotorTestNotes.docx
@@ -52,16 +52,8 @@
         <w:rPr>
           <w:rFonts w:ascii="Cambria" w:hAnsi="Cambria"/>
         </w:rPr>
-        <w:t xml:space="preserve">Library: </w:t>
-      </w:r>
-      <w:proofErr w:type="spellStart"/>
-      <w:r>
-        <w:rPr>
-          <w:rFonts w:ascii="Cambria" w:hAnsi="Cambria"/>
-        </w:rPr>
-        <w:t>Rpi.GPIO</w:t>
-      </w:r>
-      <w:proofErr w:type="spellEnd"/>
+        <w:t>Library: Rpi.GPIO</w:t>
+      </w:r>
     </w:p>
     <w:p>
       <w:pPr>
@@ -82,14 +74,12 @@
         </w:rPr>
         <w:t xml:space="preserve">This allows access to pin control and </w:t>
       </w:r>
-      <w:proofErr w:type="spellStart"/>
-      <w:r>
-        <w:rPr>
-          <w:rFonts w:ascii="Cambria" w:hAnsi="Cambria"/>
-        </w:rPr>
-        <w:t>pwm</w:t>
-      </w:r>
-      <w:proofErr w:type="spellEnd"/>
+      <w:r>
+        <w:rPr>
+          <w:rFonts w:ascii="Cambria" w:hAnsi="Cambria"/>
+        </w:rPr>
+        <w:t>PWM</w:t>
+      </w:r>
       <w:r>
         <w:rPr>
           <w:rFonts w:ascii="Cambria" w:hAnsi="Cambria"/>
@@ -157,34 +147,7 @@
           <w:rFonts w:ascii="Cambria" w:hAnsi="Cambria"/>
         </w:rPr>
         <w:tab/>
-      </w:r>
-      <w:proofErr w:type="spellStart"/>
-      <w:r>
-        <w:rPr>
-          <w:rFonts w:ascii="Cambria" w:hAnsi="Cambria"/>
-        </w:rPr>
-        <w:t>GPIO.setup</w:t>
-      </w:r>
-      <w:proofErr w:type="spellEnd"/>
-      <w:r>
-        <w:rPr>
-          <w:rFonts w:ascii="Cambria" w:hAnsi="Cambria"/>
-        </w:rPr>
-        <w:t>(</w:t>
-      </w:r>
-      <w:proofErr w:type="spellStart"/>
-      <w:r>
-        <w:rPr>
-          <w:rFonts w:ascii="Cambria" w:hAnsi="Cambria"/>
-        </w:rPr>
-        <w:t>pinNum</w:t>
-      </w:r>
-      <w:proofErr w:type="spellEnd"/>
-      <w:r>
-        <w:rPr>
-          <w:rFonts w:ascii="Cambria" w:hAnsi="Cambria"/>
-        </w:rPr>
-        <w:t>, GPIO.OUT)</w:t>
+        <w:t>GPIO.setup(pinNum, GPIO.OUT)</w:t>
       </w:r>
     </w:p>
     <w:p>
@@ -282,21 +245,7 @@
         <w:rPr>
           <w:rFonts w:ascii="Cambria" w:hAnsi="Cambria"/>
         </w:rPr>
-        <w:t xml:space="preserve">Replace </w:t>
-      </w:r>
-      <w:proofErr w:type="spellStart"/>
-      <w:r>
-        <w:rPr>
-          <w:rFonts w:ascii="Cambria" w:hAnsi="Cambria"/>
-        </w:rPr>
-        <w:t>pinNum</w:t>
-      </w:r>
-      <w:proofErr w:type="spellEnd"/>
-      <w:r>
-        <w:rPr>
-          <w:rFonts w:ascii="Cambria" w:hAnsi="Cambria"/>
-        </w:rPr>
-        <w:t xml:space="preserve"> with the number of the pin you would like to configure. They are listed as 1-40 in the diagram above.</w:t>
+        <w:t>Replace pinNum with the number of the pin you would like to configure. They are listed as 1-40 in the diagram above.</w:t>
       </w:r>
     </w:p>
     <w:p>
@@ -343,68 +292,27 @@
           <w:rFonts w:ascii="Cambria" w:hAnsi="Cambria"/>
         </w:rPr>
         <w:tab/>
-      </w:r>
-      <w:proofErr w:type="spellStart"/>
-      <w:r>
-        <w:rPr>
-          <w:rFonts w:ascii="Cambria" w:hAnsi="Cambria"/>
-        </w:rPr>
-        <w:t>pwmFormat</w:t>
-      </w:r>
-      <w:proofErr w:type="spellEnd"/>
-      <w:r>
-        <w:rPr>
-          <w:rFonts w:ascii="Cambria" w:hAnsi="Cambria"/>
-        </w:rPr>
-        <w:t xml:space="preserve"> = GPIO.PWM(</w:t>
-      </w:r>
-      <w:proofErr w:type="spellStart"/>
-      <w:r>
-        <w:rPr>
-          <w:rFonts w:ascii="Cambria" w:hAnsi="Cambria"/>
-        </w:rPr>
-        <w:t>pinNum</w:t>
-      </w:r>
-      <w:proofErr w:type="spellEnd"/>
-      <w:r>
-        <w:rPr>
-          <w:rFonts w:ascii="Cambria" w:hAnsi="Cambria"/>
-        </w:rPr>
-        <w:t>, frequency)</w:t>
-      </w:r>
-    </w:p>
-    <w:p>
-      <w:pPr>
-        <w:rPr>
-          <w:rFonts w:ascii="Cambria" w:hAnsi="Cambria"/>
-        </w:rPr>
-      </w:pPr>
-    </w:p>
-    <w:p>
-      <w:pPr>
-        <w:rPr>
-          <w:rFonts w:ascii="Cambria" w:hAnsi="Cambria"/>
-        </w:rPr>
-      </w:pPr>
-      <w:r>
-        <w:rPr>
-          <w:rFonts w:ascii="Cambria" w:hAnsi="Cambria"/>
-        </w:rPr>
-        <w:t xml:space="preserve">This will setup a pin to be a PWM output. Replace </w:t>
-      </w:r>
-      <w:proofErr w:type="spellStart"/>
-      <w:r>
-        <w:rPr>
-          <w:rFonts w:ascii="Cambria" w:hAnsi="Cambria"/>
-        </w:rPr>
-        <w:t>pinNum</w:t>
-      </w:r>
-      <w:proofErr w:type="spellEnd"/>
-      <w:r>
-        <w:rPr>
-          <w:rFonts w:ascii="Cambria" w:hAnsi="Cambria"/>
-        </w:rPr>
-        <w:t xml:space="preserve"> with the pin number as described previously. Replace frequency with the value you wish to use in Hertz (Hz). The value is not scaled so GPIO.PWM(15, 100) sets pin 15 to output a 100Hz PWM. </w:t>
+        <w:t>pwmFormat = GPIO.PWM(pinNum, frequency)</w:t>
+      </w:r>
+    </w:p>
+    <w:p>
+      <w:pPr>
+        <w:rPr>
+          <w:rFonts w:ascii="Cambria" w:hAnsi="Cambria"/>
+        </w:rPr>
+      </w:pPr>
+    </w:p>
+    <w:p>
+      <w:pPr>
+        <w:rPr>
+          <w:rFonts w:ascii="Cambria" w:hAnsi="Cambria"/>
+        </w:rPr>
+      </w:pPr>
+      <w:r>
+        <w:rPr>
+          <w:rFonts w:ascii="Cambria" w:hAnsi="Cambria"/>
+        </w:rPr>
+        <w:t xml:space="preserve">This will setup a pin to be a PWM output. Replace pinNum with the pin number as described previously. Replace frequency with the value you wish to use in Hertz (Hz). The value is not scaled so GPIO.PWM(15, 100) sets pin 15 to output a 100Hz PWM. </w:t>
       </w:r>
       <w:r>
         <w:rPr>
@@ -416,283 +324,166 @@
         <w:rPr>
           <w:rFonts w:ascii="Cambria" w:hAnsi="Cambria"/>
         </w:rPr>
+        <w:t xml:space="preserve"> pwmFormat to whatever variable name will help organize the code.</w:t>
+      </w:r>
+    </w:p>
+    <w:p>
+      <w:pPr>
+        <w:rPr>
+          <w:rFonts w:ascii="Cambria" w:hAnsi="Cambria"/>
+        </w:rPr>
+      </w:pPr>
+    </w:p>
+    <w:p>
+      <w:pPr>
+        <w:rPr>
+          <w:rFonts w:ascii="Times New Roman" w:eastAsia="Times New Roman" w:hAnsi="Times New Roman" w:cs="Times New Roman"/>
+        </w:rPr>
+      </w:pPr>
+    </w:p>
+    <w:p>
+      <w:pPr>
+        <w:rPr>
+          <w:rFonts w:ascii="Cambria" w:hAnsi="Cambria"/>
+        </w:rPr>
+      </w:pPr>
+      <w:r>
+        <w:rPr>
+          <w:rFonts w:ascii="Cambria" w:hAnsi="Cambria"/>
+        </w:rPr>
+        <w:t xml:space="preserve">To run and modify the </w:t>
+      </w:r>
+      <w:r>
+        <w:rPr>
+          <w:rFonts w:ascii="Cambria" w:hAnsi="Cambria"/>
+        </w:rPr>
+        <w:t>PWM</w:t>
+      </w:r>
+      <w:r>
+        <w:rPr>
+          <w:rFonts w:ascii="Cambria" w:hAnsi="Cambria"/>
+        </w:rPr>
+        <w:t xml:space="preserve"> signal:</w:t>
+      </w:r>
+    </w:p>
+    <w:p>
+      <w:pPr>
+        <w:rPr>
+          <w:rFonts w:ascii="Cambria" w:hAnsi="Cambria"/>
+        </w:rPr>
+      </w:pPr>
+    </w:p>
+    <w:p>
+      <w:pPr>
+        <w:rPr>
+          <w:rFonts w:ascii="Cambria" w:hAnsi="Cambria"/>
+        </w:rPr>
+      </w:pPr>
+      <w:r>
+        <w:rPr>
+          <w:rFonts w:ascii="Cambria" w:hAnsi="Cambria"/>
+        </w:rPr>
+        <w:tab/>
+        <w:t xml:space="preserve">pwmFormat.start(dutyCycle) #Initiates </w:t>
+      </w:r>
+      <w:r>
+        <w:rPr>
+          <w:rFonts w:ascii="Cambria" w:hAnsi="Cambria"/>
+        </w:rPr>
+        <w:t>PWM</w:t>
+      </w:r>
+      <w:r>
+        <w:rPr>
+          <w:rFonts w:ascii="Cambria" w:hAnsi="Cambria"/>
+        </w:rPr>
+        <w:t xml:space="preserve"> signal for pwmFormat</w:t>
+      </w:r>
+    </w:p>
+    <w:p>
+      <w:pPr>
+        <w:rPr>
+          <w:rFonts w:ascii="Cambria" w:hAnsi="Cambria"/>
+        </w:rPr>
+      </w:pPr>
+    </w:p>
+    <w:p>
+      <w:pPr>
+        <w:rPr>
+          <w:rFonts w:ascii="Cambria" w:hAnsi="Cambria"/>
+        </w:rPr>
+      </w:pPr>
+      <w:r>
+        <w:rPr>
+          <w:rFonts w:ascii="Cambria" w:hAnsi="Cambria"/>
+        </w:rPr>
+        <w:tab/>
+        <w:t>pwmFormat.ChangeDutyCycle(newDutyCycle) #Changes duty cycle to new value</w:t>
+      </w:r>
+    </w:p>
+    <w:p>
+      <w:pPr>
+        <w:rPr>
+          <w:rFonts w:ascii="Cambria" w:hAnsi="Cambria"/>
+        </w:rPr>
+      </w:pPr>
+    </w:p>
+    <w:p>
+      <w:pPr>
+        <w:rPr>
+          <w:rFonts w:ascii="Cambria" w:hAnsi="Cambria"/>
+        </w:rPr>
+      </w:pPr>
+      <w:r>
+        <w:rPr>
+          <w:rFonts w:ascii="Cambria" w:hAnsi="Cambria"/>
+        </w:rPr>
+        <w:lastRenderedPageBreak/>
+        <w:tab/>
+        <w:t xml:space="preserve">pwmFormat.stop() #Ends </w:t>
+      </w:r>
+      <w:r>
+        <w:rPr>
+          <w:rFonts w:ascii="Cambria" w:hAnsi="Cambria"/>
+        </w:rPr>
+        <w:t>PWM</w:t>
+      </w:r>
+      <w:r>
+        <w:rPr>
+          <w:rFonts w:ascii="Cambria" w:hAnsi="Cambria"/>
+        </w:rPr>
+        <w:t xml:space="preserve"> output</w:t>
+      </w:r>
+    </w:p>
+    <w:p>
+      <w:pPr>
+        <w:rPr>
+          <w:rFonts w:ascii="Cambria" w:hAnsi="Cambria"/>
+        </w:rPr>
+      </w:pPr>
+    </w:p>
+    <w:p>
+      <w:pPr>
+        <w:rPr>
+          <w:rFonts w:ascii="Cambria" w:hAnsi="Cambria"/>
+        </w:rPr>
+      </w:pPr>
+      <w:r>
+        <w:rPr>
+          <w:rFonts w:ascii="Cambria" w:hAnsi="Cambria"/>
+        </w:rPr>
+        <w:t>The arguments of .start and .ChangeDutyCycle are the percentage of duty cycle.</w:t>
+      </w:r>
+      <w:r>
+        <w:rPr>
+          <w:rFonts w:ascii="Cambria" w:hAnsi="Cambria"/>
+        </w:rPr>
         <w:t xml:space="preserve"> </w:t>
       </w:r>
-      <w:proofErr w:type="spellStart"/>
-      <w:r>
-        <w:rPr>
-          <w:rFonts w:ascii="Cambria" w:hAnsi="Cambria"/>
-        </w:rPr>
-        <w:t>pwmFormat</w:t>
-      </w:r>
-      <w:proofErr w:type="spellEnd"/>
-      <w:r>
-        <w:rPr>
-          <w:rFonts w:ascii="Cambria" w:hAnsi="Cambria"/>
-        </w:rPr>
-        <w:t xml:space="preserve"> to whatever variable name will help organize the code.</w:t>
-      </w:r>
-    </w:p>
-    <w:p>
-      <w:pPr>
-        <w:rPr>
-          <w:rFonts w:ascii="Cambria" w:hAnsi="Cambria"/>
-        </w:rPr>
-      </w:pPr>
-    </w:p>
-    <w:p>
-      <w:pPr>
-        <w:rPr>
-          <w:rFonts w:ascii="Times New Roman" w:eastAsia="Times New Roman" w:hAnsi="Times New Roman" w:cs="Times New Roman"/>
-        </w:rPr>
-      </w:pPr>
-    </w:p>
-    <w:p>
-      <w:pPr>
-        <w:rPr>
-          <w:rFonts w:ascii="Cambria" w:hAnsi="Cambria"/>
-        </w:rPr>
-      </w:pPr>
-      <w:r>
-        <w:rPr>
-          <w:rFonts w:ascii="Cambria" w:hAnsi="Cambria"/>
-        </w:rPr>
-        <w:t xml:space="preserve">To run and modify the </w:t>
-      </w:r>
-      <w:proofErr w:type="spellStart"/>
-      <w:r>
-        <w:rPr>
-          <w:rFonts w:ascii="Cambria" w:hAnsi="Cambria"/>
-        </w:rPr>
-        <w:t>pwm</w:t>
-      </w:r>
-      <w:proofErr w:type="spellEnd"/>
-      <w:r>
-        <w:rPr>
-          <w:rFonts w:ascii="Cambria" w:hAnsi="Cambria"/>
-        </w:rPr>
-        <w:t xml:space="preserve"> signal:</w:t>
-      </w:r>
-    </w:p>
-    <w:p>
-      <w:pPr>
-        <w:rPr>
-          <w:rFonts w:ascii="Cambria" w:hAnsi="Cambria"/>
-        </w:rPr>
-      </w:pPr>
-    </w:p>
-    <w:p>
-      <w:pPr>
-        <w:rPr>
-          <w:rFonts w:ascii="Cambria" w:hAnsi="Cambria"/>
-        </w:rPr>
-      </w:pPr>
-      <w:r>
-        <w:rPr>
-          <w:rFonts w:ascii="Cambria" w:hAnsi="Cambria"/>
-        </w:rPr>
-        <w:tab/>
-      </w:r>
-      <w:proofErr w:type="spellStart"/>
-      <w:r>
-        <w:rPr>
-          <w:rFonts w:ascii="Cambria" w:hAnsi="Cambria"/>
-        </w:rPr>
-        <w:t>pwmFormat.start</w:t>
-      </w:r>
-      <w:proofErr w:type="spellEnd"/>
-      <w:r>
-        <w:rPr>
-          <w:rFonts w:ascii="Cambria" w:hAnsi="Cambria"/>
-        </w:rPr>
-        <w:t>(</w:t>
-      </w:r>
-      <w:proofErr w:type="spellStart"/>
-      <w:r>
-        <w:rPr>
-          <w:rFonts w:ascii="Cambria" w:hAnsi="Cambria"/>
-        </w:rPr>
-        <w:t>dutyCycle</w:t>
-      </w:r>
-      <w:proofErr w:type="spellEnd"/>
-      <w:r>
-        <w:rPr>
-          <w:rFonts w:ascii="Cambria" w:hAnsi="Cambria"/>
-        </w:rPr>
-        <w:t xml:space="preserve">) #Initiates </w:t>
-      </w:r>
-      <w:proofErr w:type="spellStart"/>
-      <w:r>
-        <w:rPr>
-          <w:rFonts w:ascii="Cambria" w:hAnsi="Cambria"/>
-        </w:rPr>
-        <w:t>pwm</w:t>
-      </w:r>
-      <w:proofErr w:type="spellEnd"/>
-      <w:r>
-        <w:rPr>
-          <w:rFonts w:ascii="Cambria" w:hAnsi="Cambria"/>
-        </w:rPr>
-        <w:t xml:space="preserve"> signal for </w:t>
-      </w:r>
-      <w:proofErr w:type="spellStart"/>
-      <w:r>
-        <w:rPr>
-          <w:rFonts w:ascii="Cambria" w:hAnsi="Cambria"/>
-        </w:rPr>
-        <w:t>pwmFormat</w:t>
-      </w:r>
-      <w:proofErr w:type="spellEnd"/>
-    </w:p>
-    <w:p>
-      <w:pPr>
-        <w:rPr>
-          <w:rFonts w:ascii="Cambria" w:hAnsi="Cambria"/>
-        </w:rPr>
-      </w:pPr>
-    </w:p>
-    <w:p>
-      <w:pPr>
-        <w:rPr>
-          <w:rFonts w:ascii="Cambria" w:hAnsi="Cambria"/>
-        </w:rPr>
-      </w:pPr>
-      <w:r>
-        <w:rPr>
-          <w:rFonts w:ascii="Cambria" w:hAnsi="Cambria"/>
-        </w:rPr>
-        <w:tab/>
-      </w:r>
-      <w:proofErr w:type="spellStart"/>
-      <w:r>
-        <w:rPr>
-          <w:rFonts w:ascii="Cambria" w:hAnsi="Cambria"/>
-        </w:rPr>
-        <w:t>pwmFormat.ChangeDutyCycle</w:t>
-      </w:r>
-      <w:proofErr w:type="spellEnd"/>
-      <w:r>
-        <w:rPr>
-          <w:rFonts w:ascii="Cambria" w:hAnsi="Cambria"/>
-        </w:rPr>
-        <w:t>(</w:t>
-      </w:r>
-      <w:proofErr w:type="spellStart"/>
-      <w:r>
-        <w:rPr>
-          <w:rFonts w:ascii="Cambria" w:hAnsi="Cambria"/>
-        </w:rPr>
-        <w:t>newDutyCycle</w:t>
-      </w:r>
-      <w:proofErr w:type="spellEnd"/>
-      <w:r>
-        <w:rPr>
-          <w:rFonts w:ascii="Cambria" w:hAnsi="Cambria"/>
-        </w:rPr>
-        <w:t>) #Changes duty cycle to new value</w:t>
-      </w:r>
-    </w:p>
-    <w:p>
-      <w:pPr>
-        <w:rPr>
-          <w:rFonts w:ascii="Cambria" w:hAnsi="Cambria"/>
-        </w:rPr>
-      </w:pPr>
-    </w:p>
-    <w:p>
-      <w:pPr>
-        <w:rPr>
-          <w:rFonts w:ascii="Cambria" w:hAnsi="Cambria"/>
-        </w:rPr>
-      </w:pPr>
-      <w:r>
-        <w:rPr>
-          <w:rFonts w:ascii="Cambria" w:hAnsi="Cambria"/>
-        </w:rPr>
-        <w:lastRenderedPageBreak/>
-        <w:tab/>
-      </w:r>
-      <w:proofErr w:type="spellStart"/>
-      <w:r>
-        <w:rPr>
-          <w:rFonts w:ascii="Cambria" w:hAnsi="Cambria"/>
-        </w:rPr>
-        <w:t>pwmFormat.stop</w:t>
-      </w:r>
-      <w:proofErr w:type="spellEnd"/>
-      <w:r>
-        <w:rPr>
-          <w:rFonts w:ascii="Cambria" w:hAnsi="Cambria"/>
-        </w:rPr>
-        <w:t xml:space="preserve">() #Ends </w:t>
-      </w:r>
-      <w:proofErr w:type="spellStart"/>
-      <w:r>
-        <w:rPr>
-          <w:rFonts w:ascii="Cambria" w:hAnsi="Cambria"/>
-        </w:rPr>
-        <w:t>pwm</w:t>
-      </w:r>
-      <w:proofErr w:type="spellEnd"/>
-      <w:r>
-        <w:rPr>
-          <w:rFonts w:ascii="Cambria" w:hAnsi="Cambria"/>
-        </w:rPr>
-        <w:t xml:space="preserve"> output</w:t>
-      </w:r>
-    </w:p>
-    <w:p>
-      <w:pPr>
-        <w:rPr>
-          <w:rFonts w:ascii="Cambria" w:hAnsi="Cambria"/>
-        </w:rPr>
-      </w:pPr>
-    </w:p>
-    <w:p>
-      <w:pPr>
-        <w:rPr>
-          <w:rFonts w:ascii="Cambria" w:hAnsi="Cambria"/>
-        </w:rPr>
-      </w:pPr>
-      <w:r>
-        <w:rPr>
-          <w:rFonts w:ascii="Cambria" w:hAnsi="Cambria"/>
-        </w:rPr>
-        <w:t>The arguments of .start and .</w:t>
-      </w:r>
-      <w:proofErr w:type="spellStart"/>
-      <w:r>
-        <w:rPr>
-          <w:rFonts w:ascii="Cambria" w:hAnsi="Cambria"/>
-        </w:rPr>
-        <w:t>ChangeDutyCycle</w:t>
-      </w:r>
-      <w:proofErr w:type="spellEnd"/>
-      <w:r>
-        <w:rPr>
-          <w:rFonts w:ascii="Cambria" w:hAnsi="Cambria"/>
-        </w:rPr>
-        <w:t xml:space="preserve"> are the percentage of duty cycle.</w:t>
-      </w:r>
-      <w:r>
-        <w:rPr>
-          <w:rFonts w:ascii="Cambria" w:hAnsi="Cambria"/>
-        </w:rPr>
-        <w:t xml:space="preserve"> </w:t>
-      </w:r>
-      <w:proofErr w:type="spellStart"/>
-      <w:r>
-        <w:rPr>
-          <w:rFonts w:ascii="Cambria" w:hAnsi="Cambria"/>
-        </w:rPr>
-        <w:t>pwmFormat.start</w:t>
-      </w:r>
-      <w:proofErr w:type="spellEnd"/>
-      <w:r>
-        <w:rPr>
-          <w:rFonts w:ascii="Cambria" w:hAnsi="Cambria"/>
-        </w:rPr>
-        <w:t>(50) outputs a 50% duty cycle.</w:t>
+      <w:r>
+        <w:rPr>
+          <w:rFonts w:ascii="Cambria" w:hAnsi="Cambria"/>
+        </w:rPr>
+        <w:t>pwmFormat.start(50) outputs a 50% duty cycle.</w:t>
       </w:r>
     </w:p>
     <w:p>
@@ -805,20 +596,7 @@
           <w:rFonts w:ascii="Cambria" w:hAnsi="Cambria"/>
         </w:rPr>
         <w:tab/>
-      </w:r>
-      <w:proofErr w:type="spellStart"/>
-      <w:r>
-        <w:rPr>
-          <w:rFonts w:ascii="Cambria" w:hAnsi="Cambria"/>
-        </w:rPr>
-        <w:t>pwmTest</w:t>
-      </w:r>
-      <w:proofErr w:type="spellEnd"/>
-      <w:r>
-        <w:rPr>
-          <w:rFonts w:ascii="Cambria" w:hAnsi="Cambria"/>
-        </w:rPr>
-        <w:t xml:space="preserve"> = GPIO.PWM(15, 1000)</w:t>
+        <w:t>pwmTest = GPIO.PWM(15, 1000)</w:t>
       </w:r>
     </w:p>
     <w:p>
@@ -868,19 +646,11 @@
           <w:rFonts w:ascii="Cambria" w:hAnsi="Cambria"/>
         </w:rPr>
       </w:pPr>
-      <w:proofErr w:type="spellStart"/>
-      <w:r>
-        <w:rPr>
-          <w:rFonts w:ascii="Cambria" w:hAnsi="Cambria"/>
-        </w:rPr>
-        <w:t>pwmTest.start</w:t>
-      </w:r>
-      <w:proofErr w:type="spellEnd"/>
-      <w:r>
-        <w:rPr>
-          <w:rFonts w:ascii="Cambria" w:hAnsi="Cambria"/>
-        </w:rPr>
-        <w:t>(25)</w:t>
+      <w:r>
+        <w:rPr>
+          <w:rFonts w:ascii="Cambria" w:hAnsi="Cambria"/>
+        </w:rPr>
+        <w:t>pwmTest.start(25)</w:t>
       </w:r>
     </w:p>
     <w:p>
@@ -926,14 +696,7 @@
         <w:rPr>
           <w:rFonts w:ascii="Cambria" w:hAnsi="Cambria"/>
         </w:rPr>
-        <w:t xml:space="preserve"> = T * </w:t>
-      </w:r>
-      <w:proofErr w:type="spellStart"/>
-      <w:r>
-        <w:rPr>
-          <w:rFonts w:ascii="Cambria" w:hAnsi="Cambria"/>
-        </w:rPr>
-        <w:t>P</w:t>
+        <w:t xml:space="preserve"> = T * P</w:t>
       </w:r>
       <w:r>
         <w:rPr>
@@ -942,26 +705,18 @@
         </w:rPr>
         <w:t>Duty</w:t>
       </w:r>
-      <w:proofErr w:type="spellEnd"/>
-    </w:p>
-    <w:p>
-      <w:pPr>
-        <w:rPr>
-          <w:rFonts w:ascii="Cambria" w:hAnsi="Cambria"/>
-        </w:rPr>
-      </w:pPr>
-      <w:r>
-        <w:rPr>
-          <w:rFonts w:ascii="Cambria" w:hAnsi="Cambria"/>
-        </w:rPr>
-        <w:t xml:space="preserve">For </w:t>
-      </w:r>
-      <w:proofErr w:type="spellStart"/>
-      <w:r>
-        <w:rPr>
-          <w:rFonts w:ascii="Cambria" w:hAnsi="Cambria"/>
-        </w:rPr>
-        <w:t>P</w:t>
+    </w:p>
+    <w:p>
+      <w:pPr>
+        <w:rPr>
+          <w:rFonts w:ascii="Cambria" w:hAnsi="Cambria"/>
+        </w:rPr>
+      </w:pPr>
+      <w:r>
+        <w:rPr>
+          <w:rFonts w:ascii="Cambria" w:hAnsi="Cambria"/>
+        </w:rPr>
+        <w:t>For P</w:t>
       </w:r>
       <w:r>
         <w:rPr>
@@ -970,7 +725,6 @@
         </w:rPr>
         <w:t>Duty</w:t>
       </w:r>
-      <w:proofErr w:type="spellEnd"/>
       <w:r>
         <w:rPr>
           <w:rFonts w:ascii="Cambria" w:hAnsi="Cambria"/>
@@ -1554,15 +1308,13 @@
         </w:rPr>
         <w:t xml:space="preserve">Movement Servo </w:t>
       </w:r>
-      <w:proofErr w:type="spellStart"/>
       <w:r>
         <w:rPr>
           <w:rFonts w:ascii="Cambria" w:hAnsi="Cambria"/>
           <w:u w:val="single"/>
         </w:rPr>
-        <w:t>Synchonization</w:t>
-      </w:r>
-      <w:proofErr w:type="spellEnd"/>
+        <w:t>Synchronization</w:t>
+      </w:r>
       <w:r>
         <w:rPr>
           <w:rFonts w:ascii="Cambria" w:hAnsi="Cambria"/>
@@ -1588,94 +1340,758 @@
         <w:rPr>
           <w:rFonts w:ascii="Cambria" w:hAnsi="Cambria"/>
         </w:rPr>
-        <w:t>1LS and 1RS operate at different speeds. Efforts to synchronize must be made. Stepping through 1RS frequencies will likely be most productive. So far</w:t>
-      </w:r>
-      <w:r>
-        <w:rPr>
-          <w:rFonts w:ascii="Cambria" w:hAnsi="Cambria"/>
-        </w:rPr>
-        <w:t xml:space="preserve">: </w:t>
-      </w:r>
-    </w:p>
-    <w:p>
-      <w:pPr>
-        <w:rPr>
-          <w:rFonts w:ascii="Cambria" w:hAnsi="Cambria"/>
-        </w:rPr>
-      </w:pPr>
-    </w:p>
-    <w:p>
-      <w:pPr>
-        <w:rPr>
-          <w:rFonts w:ascii="Cambria" w:hAnsi="Cambria"/>
-        </w:rPr>
-      </w:pPr>
-      <w:r>
-        <w:rPr>
-          <w:rFonts w:ascii="Cambria" w:hAnsi="Cambria"/>
-        </w:rPr>
-        <w:t>Frequency = 400Hz, D</w:t>
-      </w:r>
-      <w:r>
-        <w:rPr>
-          <w:rFonts w:ascii="Cambria" w:hAnsi="Cambria"/>
-          <w:vertAlign w:val="subscript"/>
-        </w:rPr>
-        <w:t>1LS</w:t>
-      </w:r>
-      <w:r>
-        <w:rPr>
-          <w:rFonts w:ascii="Cambria" w:hAnsi="Cambria"/>
-        </w:rPr>
-        <w:t xml:space="preserve"> = 60.0, D</w:t>
-      </w:r>
-      <w:r>
-        <w:rPr>
-          <w:rFonts w:ascii="Cambria" w:hAnsi="Cambria"/>
-          <w:vertAlign w:val="subscript"/>
-        </w:rPr>
-        <w:t>1RS</w:t>
-      </w:r>
-      <w:r>
-        <w:rPr>
-          <w:rFonts w:ascii="Cambria" w:hAnsi="Cambria"/>
-        </w:rPr>
-        <w:t xml:space="preserve"> = ~69.8 +- 0.05</w:t>
-      </w:r>
-    </w:p>
-    <w:p>
-      <w:pPr>
-        <w:rPr>
-          <w:rFonts w:ascii="Cambria" w:hAnsi="Cambria"/>
-        </w:rPr>
-      </w:pPr>
-    </w:p>
-    <w:p>
-      <w:pPr>
-        <w:rPr>
-          <w:rFonts w:ascii="Cambria" w:hAnsi="Cambria"/>
-        </w:rPr>
-      </w:pPr>
-      <w:r>
-        <w:rPr>
-          <w:rFonts w:ascii="Cambria" w:hAnsi="Cambria"/>
-        </w:rPr>
-        <w:t>Further testing needs to be done, but this should be acceptable for the moment.</w:t>
-      </w:r>
-    </w:p>
-    <w:p>
-      <w:pPr>
-        <w:rPr>
-          <w:rFonts w:ascii="Cambria" w:hAnsi="Cambria"/>
-        </w:rPr>
-      </w:pPr>
-    </w:p>
-    <w:p>
-      <w:pPr>
-        <w:rPr>
-          <w:rFonts w:ascii="Cambria" w:hAnsi="Cambria"/>
-        </w:rPr>
-      </w:pPr>
+        <w:t xml:space="preserve">1LS and 1RS operate at different speeds. Efforts to synchronize must be made. Stepping through 1RS </w:t>
+      </w:r>
+      <w:r>
+        <w:rPr>
+          <w:rFonts w:ascii="Cambria" w:hAnsi="Cambria"/>
+        </w:rPr>
+        <w:t>duty cycles</w:t>
+      </w:r>
+      <w:r>
+        <w:rPr>
+          <w:rFonts w:ascii="Cambria" w:hAnsi="Cambria"/>
+        </w:rPr>
+        <w:t xml:space="preserve"> will likely be most productive.</w:t>
+      </w:r>
+      <w:r>
+        <w:rPr>
+          <w:rFonts w:ascii="Cambria" w:hAnsi="Cambria"/>
+        </w:rPr>
+        <w:t xml:space="preserve"> </w:t>
+      </w:r>
+      <w:r>
+        <w:rPr>
+          <w:rFonts w:ascii="Cambria" w:hAnsi="Cambria"/>
+        </w:rPr>
+        <w:t>Use a fixed frequency and vary the duty cycle.</w:t>
+      </w:r>
+    </w:p>
+    <w:p>
+      <w:pPr>
+        <w:rPr>
+          <w:rFonts w:ascii="Cambria" w:hAnsi="Cambria"/>
+        </w:rPr>
+      </w:pPr>
+    </w:p>
+    <w:p>
+      <w:pPr>
+        <w:rPr>
+          <w:rFonts w:ascii="Cambria" w:hAnsi="Cambria"/>
+        </w:rPr>
+      </w:pPr>
+      <w:r>
+        <w:rPr>
+          <w:rFonts w:ascii="Cambria" w:hAnsi="Cambria"/>
+        </w:rPr>
+        <w:t>Note that vehicle 2 was not calibrated as exactly due to mechanical flaws with its chassis and powered wheels.</w:t>
+      </w:r>
+    </w:p>
+    <w:p>
+      <w:pPr>
+        <w:rPr>
+          <w:rFonts w:ascii="Cambria" w:hAnsi="Cambria"/>
+        </w:rPr>
+      </w:pPr>
+    </w:p>
+    <w:p>
+      <w:pPr>
+        <w:rPr>
+          <w:rFonts w:ascii="Cambria" w:hAnsi="Cambria"/>
+        </w:rPr>
+      </w:pPr>
+      <w:r>
+        <w:rPr>
+          <w:rFonts w:ascii="Cambria" w:hAnsi="Cambria"/>
+        </w:rPr>
+        <w:t>Final Calibration Results for Preprogrammed Motor Control:</w:t>
+      </w:r>
+    </w:p>
+    <w:p>
+      <w:pPr>
+        <w:rPr>
+          <w:rFonts w:ascii="Cambria" w:hAnsi="Cambria"/>
+        </w:rPr>
+      </w:pPr>
+    </w:p>
+    <w:p>
+      <w:pPr>
+        <w:rPr>
+          <w:rFonts w:ascii="Cambria" w:hAnsi="Cambria"/>
+        </w:rPr>
+      </w:pPr>
+      <w:r>
+        <w:rPr>
+          <w:rFonts w:ascii="Cambria" w:hAnsi="Cambria"/>
+        </w:rPr>
+        <w:t>Frequency: 400Hz</w:t>
+      </w:r>
+    </w:p>
+    <w:p>
+      <w:pPr>
+        <w:rPr>
+          <w:rFonts w:ascii="Cambria" w:hAnsi="Cambria"/>
+        </w:rPr>
+      </w:pPr>
+    </w:p>
+    <w:p>
+      <w:pPr>
+        <w:rPr>
+          <w:rFonts w:ascii="Cambria" w:hAnsi="Cambria"/>
+        </w:rPr>
+      </w:pPr>
+      <w:r>
+        <w:rPr>
+          <w:rFonts w:ascii="Cambria" w:hAnsi="Cambria"/>
+        </w:rPr>
+        <w:lastRenderedPageBreak/>
+        <w:t>Vehicle 1</w:t>
+      </w:r>
+      <w:r>
+        <w:rPr>
+          <w:rFonts w:ascii="Cambria" w:hAnsi="Cambria"/>
+        </w:rPr>
+        <w:t xml:space="preserve"> Duty Cycles</w:t>
+      </w:r>
+      <w:r>
+        <w:rPr>
+          <w:rFonts w:ascii="Cambria" w:hAnsi="Cambria"/>
+        </w:rPr>
+        <w:t>:</w:t>
+      </w:r>
+    </w:p>
+    <w:p>
+      <w:pPr>
+        <w:rPr>
+          <w:rFonts w:ascii="Cambria" w:hAnsi="Cambria"/>
+        </w:rPr>
+      </w:pPr>
+      <w:r>
+        <w:rPr>
+          <w:rFonts w:ascii="Cambria" w:hAnsi="Cambria"/>
+        </w:rPr>
+        <w:tab/>
+        <w:t>Forward:</w:t>
+      </w:r>
+      <w:r>
+        <w:rPr>
+          <w:rFonts w:ascii="Cambria" w:hAnsi="Cambria"/>
+        </w:rPr>
+        <w:t xml:space="preserve"> </w:t>
+      </w:r>
+    </w:p>
+    <w:p>
+      <w:pPr>
+        <w:ind w:left="720" w:firstLine="720"/>
+        <w:rPr>
+          <w:rFonts w:ascii="Cambria" w:hAnsi="Cambria"/>
+        </w:rPr>
+      </w:pPr>
+      <w:r>
+        <w:rPr>
+          <w:rFonts w:ascii="Cambria" w:hAnsi="Cambria"/>
+        </w:rPr>
+        <w:t>1LS: 41</w:t>
+      </w:r>
+    </w:p>
+    <w:p>
+      <w:pPr>
+        <w:ind w:left="720" w:firstLine="720"/>
+        <w:rPr>
+          <w:rFonts w:ascii="Cambria" w:hAnsi="Cambria"/>
+        </w:rPr>
+      </w:pPr>
+      <w:r>
+        <w:rPr>
+          <w:rFonts w:ascii="Cambria" w:hAnsi="Cambria"/>
+        </w:rPr>
+        <w:t xml:space="preserve">1RS: </w:t>
+      </w:r>
+      <w:r>
+        <w:rPr>
+          <w:rFonts w:ascii="Cambria" w:hAnsi="Cambria"/>
+        </w:rPr>
+        <w:t>69.82</w:t>
+      </w:r>
+    </w:p>
+    <w:p>
+      <w:pPr>
+        <w:ind w:left="720" w:firstLine="720"/>
+        <w:rPr>
+          <w:rFonts w:ascii="Cambria" w:hAnsi="Cambria"/>
+        </w:rPr>
+      </w:pPr>
+    </w:p>
+    <w:p>
+      <w:pPr>
+        <w:rPr>
+          <w:rFonts w:ascii="Cambria" w:hAnsi="Cambria"/>
+        </w:rPr>
+      </w:pPr>
+      <w:r>
+        <w:rPr>
+          <w:rFonts w:ascii="Cambria" w:hAnsi="Cambria"/>
+        </w:rPr>
+        <w:tab/>
+        <w:t>Backward:</w:t>
+      </w:r>
+      <w:r>
+        <w:rPr>
+          <w:rFonts w:ascii="Cambria" w:hAnsi="Cambria"/>
+        </w:rPr>
+        <w:t xml:space="preserve"> </w:t>
+      </w:r>
+    </w:p>
+    <w:p>
+      <w:pPr>
+        <w:rPr>
+          <w:rFonts w:ascii="Cambria" w:hAnsi="Cambria"/>
+        </w:rPr>
+      </w:pPr>
+      <w:r>
+        <w:rPr>
+          <w:rFonts w:ascii="Cambria" w:hAnsi="Cambria"/>
+        </w:rPr>
+        <w:tab/>
+      </w:r>
+      <w:r>
+        <w:rPr>
+          <w:rFonts w:ascii="Cambria" w:hAnsi="Cambria"/>
+        </w:rPr>
+        <w:tab/>
+        <w:t>1LS: 60</w:t>
+      </w:r>
+    </w:p>
+    <w:p>
+      <w:pPr>
+        <w:rPr>
+          <w:rFonts w:ascii="Cambria" w:hAnsi="Cambria"/>
+        </w:rPr>
+      </w:pPr>
+      <w:r>
+        <w:rPr>
+          <w:rFonts w:ascii="Cambria" w:hAnsi="Cambria"/>
+        </w:rPr>
+        <w:tab/>
+      </w:r>
+      <w:r>
+        <w:rPr>
+          <w:rFonts w:ascii="Cambria" w:hAnsi="Cambria"/>
+        </w:rPr>
+        <w:tab/>
+        <w:t>1RS: 51.1</w:t>
+      </w:r>
+    </w:p>
+    <w:p>
+      <w:pPr>
+        <w:rPr>
+          <w:rFonts w:ascii="Cambria" w:hAnsi="Cambria"/>
+        </w:rPr>
+      </w:pPr>
+    </w:p>
+    <w:p>
+      <w:pPr>
+        <w:rPr>
+          <w:rFonts w:ascii="Cambria" w:hAnsi="Cambria"/>
+        </w:rPr>
+      </w:pPr>
+      <w:r>
+        <w:rPr>
+          <w:rFonts w:ascii="Cambria" w:hAnsi="Cambria"/>
+        </w:rPr>
+        <w:tab/>
+        <w:t>Left Turn:</w:t>
+      </w:r>
+    </w:p>
+    <w:p>
+      <w:pPr>
+        <w:rPr>
+          <w:rFonts w:ascii="Cambria" w:hAnsi="Cambria"/>
+        </w:rPr>
+      </w:pPr>
+      <w:r>
+        <w:rPr>
+          <w:rFonts w:ascii="Cambria" w:hAnsi="Cambria"/>
+        </w:rPr>
+        <w:tab/>
+      </w:r>
+      <w:r>
+        <w:rPr>
+          <w:rFonts w:ascii="Cambria" w:hAnsi="Cambria"/>
+        </w:rPr>
+        <w:tab/>
+        <w:t>1LS: 65</w:t>
+      </w:r>
+    </w:p>
+    <w:p>
+      <w:pPr>
+        <w:rPr>
+          <w:rFonts w:ascii="Cambria" w:hAnsi="Cambria"/>
+        </w:rPr>
+      </w:pPr>
+      <w:r>
+        <w:rPr>
+          <w:rFonts w:ascii="Cambria" w:hAnsi="Cambria"/>
+        </w:rPr>
+        <w:tab/>
+      </w:r>
+      <w:r>
+        <w:rPr>
+          <w:rFonts w:ascii="Cambria" w:hAnsi="Cambria"/>
+        </w:rPr>
+        <w:tab/>
+        <w:t>1RS: 61</w:t>
+      </w:r>
+    </w:p>
+    <w:p>
+      <w:pPr>
+        <w:rPr>
+          <w:rFonts w:ascii="Cambria" w:hAnsi="Cambria"/>
+        </w:rPr>
+      </w:pPr>
+    </w:p>
+    <w:p>
+      <w:pPr>
+        <w:rPr>
+          <w:rFonts w:ascii="Cambria" w:hAnsi="Cambria"/>
+        </w:rPr>
+      </w:pPr>
+      <w:r>
+        <w:rPr>
+          <w:rFonts w:ascii="Cambria" w:hAnsi="Cambria"/>
+        </w:rPr>
+        <w:tab/>
+        <w:t>Right Turn:</w:t>
+      </w:r>
+    </w:p>
+    <w:p>
+      <w:pPr>
+        <w:rPr>
+          <w:rFonts w:ascii="Cambria" w:hAnsi="Cambria"/>
+        </w:rPr>
+      </w:pPr>
+      <w:r>
+        <w:rPr>
+          <w:rFonts w:ascii="Cambria" w:hAnsi="Cambria"/>
+        </w:rPr>
+        <w:tab/>
+      </w:r>
+      <w:r>
+        <w:rPr>
+          <w:rFonts w:ascii="Cambria" w:hAnsi="Cambria"/>
+        </w:rPr>
+        <w:tab/>
+        <w:t>1LS: 49</w:t>
+      </w:r>
+    </w:p>
+    <w:p>
+      <w:pPr>
+        <w:rPr>
+          <w:rFonts w:ascii="Cambria" w:hAnsi="Cambria"/>
+        </w:rPr>
+      </w:pPr>
+      <w:r>
+        <w:rPr>
+          <w:rFonts w:ascii="Cambria" w:hAnsi="Cambria"/>
+        </w:rPr>
+        <w:tab/>
+      </w:r>
+      <w:r>
+        <w:rPr>
+          <w:rFonts w:ascii="Cambria" w:hAnsi="Cambria"/>
+        </w:rPr>
+        <w:tab/>
+        <w:t>1RS: 48</w:t>
+      </w:r>
+    </w:p>
+    <w:p>
+      <w:pPr>
+        <w:rPr>
+          <w:rFonts w:ascii="Cambria" w:hAnsi="Cambria"/>
+        </w:rPr>
+      </w:pPr>
+    </w:p>
+    <w:p>
+      <w:pPr>
+        <w:rPr>
+          <w:rFonts w:ascii="Cambria" w:hAnsi="Cambria"/>
+        </w:rPr>
+      </w:pPr>
+      <w:r>
+        <w:rPr>
+          <w:rFonts w:ascii="Cambria" w:hAnsi="Cambria"/>
+        </w:rPr>
+        <w:t>Vehicle  2</w:t>
+      </w:r>
+      <w:r>
+        <w:rPr>
+          <w:rFonts w:ascii="Cambria" w:hAnsi="Cambria"/>
+        </w:rPr>
+        <w:t xml:space="preserve"> Duty Cycles</w:t>
+      </w:r>
+      <w:r>
+        <w:rPr>
+          <w:rFonts w:ascii="Cambria" w:hAnsi="Cambria"/>
+        </w:rPr>
+        <w:t>:</w:t>
+      </w:r>
+    </w:p>
+    <w:p>
+      <w:pPr>
+        <w:rPr>
+          <w:rFonts w:ascii="Cambria" w:hAnsi="Cambria"/>
+        </w:rPr>
+      </w:pPr>
+      <w:r>
+        <w:rPr>
+          <w:rFonts w:ascii="Cambria" w:hAnsi="Cambria"/>
+        </w:rPr>
+        <w:tab/>
+      </w:r>
+      <w:r>
+        <w:rPr>
+          <w:rFonts w:ascii="Cambria" w:hAnsi="Cambria"/>
+        </w:rPr>
+        <w:t>Forward:</w:t>
+      </w:r>
+    </w:p>
+    <w:p>
+      <w:pPr>
+        <w:rPr>
+          <w:rFonts w:ascii="Cambria" w:hAnsi="Cambria"/>
+        </w:rPr>
+      </w:pPr>
+      <w:r>
+        <w:rPr>
+          <w:rFonts w:ascii="Cambria" w:hAnsi="Cambria"/>
+        </w:rPr>
+        <w:tab/>
+      </w:r>
+      <w:r>
+        <w:rPr>
+          <w:rFonts w:ascii="Cambria" w:hAnsi="Cambria"/>
+        </w:rPr>
+        <w:tab/>
+        <w:t>2LS: 35</w:t>
+      </w:r>
+    </w:p>
+    <w:p>
+      <w:pPr>
+        <w:rPr>
+          <w:rFonts w:ascii="Cambria" w:hAnsi="Cambria"/>
+        </w:rPr>
+      </w:pPr>
+      <w:r>
+        <w:rPr>
+          <w:rFonts w:ascii="Cambria" w:hAnsi="Cambria"/>
+        </w:rPr>
+        <w:tab/>
+      </w:r>
+      <w:r>
+        <w:rPr>
+          <w:rFonts w:ascii="Cambria" w:hAnsi="Cambria"/>
+        </w:rPr>
+        <w:tab/>
+        <w:t>2RS: 69</w:t>
+      </w:r>
+    </w:p>
+    <w:p>
+      <w:pPr>
+        <w:rPr>
+          <w:rFonts w:ascii="Cambria" w:hAnsi="Cambria"/>
+        </w:rPr>
+      </w:pPr>
+    </w:p>
+    <w:p>
+      <w:pPr>
+        <w:rPr>
+          <w:rFonts w:ascii="Cambria" w:hAnsi="Cambria"/>
+        </w:rPr>
+      </w:pPr>
+      <w:r>
+        <w:rPr>
+          <w:rFonts w:ascii="Cambria" w:hAnsi="Cambria"/>
+        </w:rPr>
+        <w:tab/>
+        <w:t>Backward:</w:t>
+      </w:r>
+    </w:p>
+    <w:p>
+      <w:pPr>
+        <w:rPr>
+          <w:rFonts w:ascii="Cambria" w:hAnsi="Cambria"/>
+        </w:rPr>
+      </w:pPr>
+      <w:r>
+        <w:rPr>
+          <w:rFonts w:ascii="Cambria" w:hAnsi="Cambria"/>
+        </w:rPr>
+        <w:tab/>
+      </w:r>
+      <w:r>
+        <w:rPr>
+          <w:rFonts w:ascii="Cambria" w:hAnsi="Cambria"/>
+        </w:rPr>
+        <w:tab/>
+      </w:r>
+      <w:r>
+        <w:rPr>
+          <w:rFonts w:ascii="Cambria" w:hAnsi="Cambria"/>
+        </w:rPr>
+        <w:t>2</w:t>
+      </w:r>
+      <w:r>
+        <w:rPr>
+          <w:rFonts w:ascii="Cambria" w:hAnsi="Cambria"/>
+        </w:rPr>
+        <w:t xml:space="preserve">LS: </w:t>
+      </w:r>
+      <w:r>
+        <w:rPr>
+          <w:rFonts w:ascii="Cambria" w:hAnsi="Cambria"/>
+        </w:rPr>
+        <w:t>65</w:t>
+      </w:r>
+    </w:p>
+    <w:p>
+      <w:pPr>
+        <w:rPr>
+          <w:rFonts w:ascii="Cambria" w:hAnsi="Cambria"/>
+        </w:rPr>
+      </w:pPr>
+      <w:r>
+        <w:rPr>
+          <w:rFonts w:ascii="Cambria" w:hAnsi="Cambria"/>
+        </w:rPr>
+        <w:tab/>
+      </w:r>
+      <w:r>
+        <w:rPr>
+          <w:rFonts w:ascii="Cambria" w:hAnsi="Cambria"/>
+        </w:rPr>
+        <w:tab/>
+      </w:r>
+      <w:r>
+        <w:rPr>
+          <w:rFonts w:ascii="Cambria" w:hAnsi="Cambria"/>
+        </w:rPr>
+        <w:t>2</w:t>
+      </w:r>
+      <w:r>
+        <w:rPr>
+          <w:rFonts w:ascii="Cambria" w:hAnsi="Cambria"/>
+        </w:rPr>
+        <w:t xml:space="preserve">RS: </w:t>
+      </w:r>
+      <w:r>
+        <w:rPr>
+          <w:rFonts w:ascii="Cambria" w:hAnsi="Cambria"/>
+        </w:rPr>
+        <w:t>38</w:t>
+      </w:r>
+    </w:p>
+    <w:p>
+      <w:pPr>
+        <w:rPr>
+          <w:rFonts w:ascii="Cambria" w:hAnsi="Cambria"/>
+        </w:rPr>
+      </w:pPr>
+    </w:p>
+    <w:p>
+      <w:pPr>
+        <w:rPr>
+          <w:rFonts w:ascii="Cambria" w:hAnsi="Cambria"/>
+        </w:rPr>
+      </w:pPr>
+      <w:r>
+        <w:rPr>
+          <w:rFonts w:ascii="Cambria" w:hAnsi="Cambria"/>
+        </w:rPr>
+        <w:tab/>
+        <w:t>Left Turn:</w:t>
+      </w:r>
+    </w:p>
+    <w:p>
+      <w:pPr>
+        <w:rPr>
+          <w:rFonts w:ascii="Cambria" w:hAnsi="Cambria"/>
+        </w:rPr>
+      </w:pPr>
+      <w:r>
+        <w:rPr>
+          <w:rFonts w:ascii="Cambria" w:hAnsi="Cambria"/>
+        </w:rPr>
+        <w:tab/>
+      </w:r>
+      <w:r>
+        <w:rPr>
+          <w:rFonts w:ascii="Cambria" w:hAnsi="Cambria"/>
+        </w:rPr>
+        <w:tab/>
+      </w:r>
+      <w:r>
+        <w:rPr>
+          <w:rFonts w:ascii="Cambria" w:hAnsi="Cambria"/>
+        </w:rPr>
+        <w:t>2</w:t>
+      </w:r>
+      <w:r>
+        <w:rPr>
+          <w:rFonts w:ascii="Cambria" w:hAnsi="Cambria"/>
+        </w:rPr>
+        <w:t xml:space="preserve">LS: </w:t>
+      </w:r>
+      <w:r>
+        <w:rPr>
+          <w:rFonts w:ascii="Cambria" w:hAnsi="Cambria"/>
+        </w:rPr>
+        <w:t>63</w:t>
+      </w:r>
+    </w:p>
+    <w:p>
+      <w:pPr>
+        <w:rPr>
+          <w:rFonts w:ascii="Cambria" w:hAnsi="Cambria"/>
+        </w:rPr>
+      </w:pPr>
+      <w:r>
+        <w:rPr>
+          <w:rFonts w:ascii="Cambria" w:hAnsi="Cambria"/>
+        </w:rPr>
+        <w:tab/>
+      </w:r>
+      <w:r>
+        <w:rPr>
+          <w:rFonts w:ascii="Cambria" w:hAnsi="Cambria"/>
+        </w:rPr>
+        <w:tab/>
+      </w:r>
+      <w:r>
+        <w:rPr>
+          <w:rFonts w:ascii="Cambria" w:hAnsi="Cambria"/>
+        </w:rPr>
+        <w:t>2</w:t>
+      </w:r>
+      <w:r>
+        <w:rPr>
+          <w:rFonts w:ascii="Cambria" w:hAnsi="Cambria"/>
+        </w:rPr>
+        <w:t xml:space="preserve">RS: </w:t>
+      </w:r>
+      <w:r>
+        <w:rPr>
+          <w:rFonts w:ascii="Cambria" w:hAnsi="Cambria"/>
+        </w:rPr>
+        <w:t>68</w:t>
+      </w:r>
+    </w:p>
+    <w:p>
+      <w:pPr>
+        <w:rPr>
+          <w:rFonts w:ascii="Cambria" w:hAnsi="Cambria"/>
+        </w:rPr>
+      </w:pPr>
+    </w:p>
+    <w:p>
+      <w:pPr>
+        <w:rPr>
+          <w:rFonts w:ascii="Cambria" w:hAnsi="Cambria"/>
+        </w:rPr>
+      </w:pPr>
+      <w:r>
+        <w:rPr>
+          <w:rFonts w:ascii="Cambria" w:hAnsi="Cambria"/>
+        </w:rPr>
+        <w:tab/>
+        <w:t>Right Turn:</w:t>
+      </w:r>
+    </w:p>
+    <w:p>
+      <w:pPr>
+        <w:rPr>
+          <w:rFonts w:ascii="Cambria" w:hAnsi="Cambria"/>
+        </w:rPr>
+      </w:pPr>
+      <w:r>
+        <w:rPr>
+          <w:rFonts w:ascii="Cambria" w:hAnsi="Cambria"/>
+        </w:rPr>
+        <w:tab/>
+      </w:r>
+      <w:r>
+        <w:rPr>
+          <w:rFonts w:ascii="Cambria" w:hAnsi="Cambria"/>
+        </w:rPr>
+        <w:tab/>
+      </w:r>
+      <w:r>
+        <w:rPr>
+          <w:rFonts w:ascii="Cambria" w:hAnsi="Cambria"/>
+        </w:rPr>
+        <w:t>2</w:t>
+      </w:r>
+      <w:r>
+        <w:rPr>
+          <w:rFonts w:ascii="Cambria" w:hAnsi="Cambria"/>
+        </w:rPr>
+        <w:t xml:space="preserve">LS: </w:t>
+      </w:r>
+      <w:r>
+        <w:rPr>
+          <w:rFonts w:ascii="Cambria" w:hAnsi="Cambria"/>
+        </w:rPr>
+        <w:t>48</w:t>
+      </w:r>
+    </w:p>
+    <w:p>
+      <w:pPr>
+        <w:rPr>
+          <w:rFonts w:ascii="Cambria" w:hAnsi="Cambria"/>
+        </w:rPr>
+      </w:pPr>
+      <w:r>
+        <w:rPr>
+          <w:rFonts w:ascii="Cambria" w:hAnsi="Cambria"/>
+        </w:rPr>
+        <w:tab/>
+      </w:r>
+      <w:r>
+        <w:rPr>
+          <w:rFonts w:ascii="Cambria" w:hAnsi="Cambria"/>
+        </w:rPr>
+        <w:tab/>
+      </w:r>
+      <w:r>
+        <w:rPr>
+          <w:rFonts w:ascii="Cambria" w:hAnsi="Cambria"/>
+        </w:rPr>
+        <w:t>2</w:t>
+      </w:r>
+      <w:r>
+        <w:rPr>
+          <w:rFonts w:ascii="Cambria" w:hAnsi="Cambria"/>
+        </w:rPr>
+        <w:t xml:space="preserve">RS: </w:t>
+      </w:r>
+      <w:r>
+        <w:rPr>
+          <w:rFonts w:ascii="Cambria" w:hAnsi="Cambria"/>
+        </w:rPr>
+        <w:t>40</w:t>
+      </w:r>
+    </w:p>
+    <w:p>
+      <w:pPr>
+        <w:rPr>
+          <w:rFonts w:ascii="Cambria" w:hAnsi="Cambria"/>
+        </w:rPr>
+      </w:pPr>
+      <w:r>
+        <w:rPr>
+          <w:rFonts w:ascii="Cambria" w:hAnsi="Cambria"/>
+        </w:rPr>
+        <w:tab/>
+      </w:r>
     </w:p>
     <w:p>
       <w:pPr>

</xml_diff>